<commit_message>
fixed more typos... lol =
</commit_message>
<xml_diff>
--- a/PlayTest_Report_Team1.docx
+++ b/PlayTest_Report_Team1.docx
@@ -285,651 +285,663 @@
       <w:r>
         <w:t xml:space="preserve"> was interesting</w:t>
       </w:r>
+    </w:p>
+    <w:p>
+      <w:pPr>
+        <w:pStyle w:val="ListParagraph"/>
+        <w:numPr>
+          <w:ilvl w:val="0"/>
+          <w:numId w:val="3"/>
+        </w:numPr>
+      </w:pPr>
+      <w:r>
+        <w:t xml:space="preserve">The tutorial was easy to pick up </w:t>
+      </w:r>
+    </w:p>
+    <w:p>
+      <w:pPr>
+        <w:pStyle w:val="ListParagraph"/>
+        <w:numPr>
+          <w:ilvl w:val="0"/>
+          <w:numId w:val="3"/>
+        </w:numPr>
+      </w:pPr>
+      <w:r>
+        <w:t>Should expect people to already know how to play the game because it is common</w:t>
+      </w:r>
+    </w:p>
+    <w:p>
+      <w:pPr>
+        <w:pStyle w:val="ListParagraph"/>
+        <w:numPr>
+          <w:ilvl w:val="0"/>
+          <w:numId w:val="3"/>
+        </w:numPr>
+      </w:pPr>
+      <w:r>
+        <w:t>Most players immediately thought it was fun/cute</w:t>
+      </w:r>
+    </w:p>
+    <w:p>
+      <w:pPr>
+        <w:pStyle w:val="ListParagraph"/>
+        <w:numPr>
+          <w:ilvl w:val="0"/>
+          <w:numId w:val="3"/>
+        </w:numPr>
+      </w:pPr>
+      <w:r>
+        <w:t>Controls were smooth</w:t>
+      </w:r>
+    </w:p>
+    <w:p>
+      <w:pPr>
+        <w:pStyle w:val="ListParagraph"/>
+        <w:numPr>
+          <w:ilvl w:val="0"/>
+          <w:numId w:val="3"/>
+        </w:numPr>
+      </w:pPr>
+      <w:r>
+        <w:t xml:space="preserve">Players wanted to play/try again after they died </w:t>
+      </w:r>
+    </w:p>
+    <w:p>
+      <w:pPr>
+        <w:pStyle w:val="ListParagraph"/>
+        <w:numPr>
+          <w:ilvl w:val="0"/>
+          <w:numId w:val="3"/>
+        </w:numPr>
+      </w:pPr>
+      <w:r>
+        <w:t>Overall objective of the game was very clear</w:t>
+      </w:r>
+    </w:p>
+    <w:p>
+      <w:pPr>
+        <w:rPr>
+          <w:sz w:val="24"/>
+          <w:szCs w:val="24"/>
+        </w:rPr>
+      </w:pPr>
+      <w:r>
+        <w:rPr>
+          <w:sz w:val="24"/>
+          <w:szCs w:val="24"/>
+        </w:rPr>
+        <w:t>I</w:t>
+      </w:r>
+      <w:r>
+        <w:rPr>
+          <w:sz w:val="24"/>
+          <w:szCs w:val="24"/>
+        </w:rPr>
+        <w:t>ssues</w:t>
+      </w:r>
+      <w:r>
+        <w:rPr>
+          <w:sz w:val="24"/>
+          <w:szCs w:val="24"/>
+        </w:rPr>
+        <w:t xml:space="preserve"> list</w:t>
+      </w:r>
+      <w:r>
+        <w:rPr>
+          <w:sz w:val="24"/>
+          <w:szCs w:val="24"/>
+        </w:rPr>
+        <w:t xml:space="preserve"> from </w:t>
+      </w:r>
+      <w:r>
+        <w:rPr>
+          <w:sz w:val="24"/>
+          <w:szCs w:val="24"/>
+        </w:rPr>
+        <w:t>Play</w:t>
+      </w:r>
+      <w:r>
+        <w:rPr>
+          <w:sz w:val="24"/>
+          <w:szCs w:val="24"/>
+        </w:rPr>
+        <w:t>Tester</w:t>
+      </w:r>
+      <w:r>
+        <w:rPr>
+          <w:sz w:val="24"/>
+          <w:szCs w:val="24"/>
+        </w:rPr>
+        <w:t>(s)</w:t>
+      </w:r>
+    </w:p>
+    <w:p>
+      <w:pPr>
+        <w:pStyle w:val="ListParagraph"/>
+        <w:numPr>
+          <w:ilvl w:val="0"/>
+          <w:numId w:val="3"/>
+        </w:numPr>
+        <w:rPr>
+          <w:highlight w:val="yellow"/>
+        </w:rPr>
+      </w:pPr>
+      <w:r>
+        <w:rPr>
+          <w:highlight w:val="yellow"/>
+        </w:rPr>
+        <w:t>Issue Title (</w:t>
+      </w:r>
+      <w:r>
+        <w:rPr>
+          <w:highlight w:val="yellow"/>
+        </w:rPr>
+        <w:t>include whether I</w:t>
+      </w:r>
+      <w:r>
+        <w:rPr>
+          <w:highlight w:val="yellow"/>
+        </w:rPr>
+        <w:t xml:space="preserve">nterface*, </w:t>
+      </w:r>
+      <w:r>
+        <w:rPr>
+          <w:highlight w:val="yellow"/>
+        </w:rPr>
+        <w:t>M</w:t>
+      </w:r>
+      <w:r>
+        <w:rPr>
+          <w:highlight w:val="yellow"/>
+        </w:rPr>
+        <w:t xml:space="preserve">echanic, </w:t>
+      </w:r>
+      <w:r>
+        <w:rPr>
+          <w:highlight w:val="yellow"/>
+        </w:rPr>
+        <w:t>Dynamic</w:t>
+      </w:r>
+      <w:r>
+        <w:rPr>
+          <w:highlight w:val="yellow"/>
+        </w:rPr>
+        <w:t xml:space="preserve">, and </w:t>
+      </w:r>
+      <w:r>
+        <w:rPr>
+          <w:highlight w:val="yellow"/>
+        </w:rPr>
+        <w:t>A</w:t>
+      </w:r>
+      <w:r>
+        <w:rPr>
+          <w:highlight w:val="yellow"/>
+        </w:rPr>
+        <w:t>esthetic</w:t>
+      </w:r>
+      <w:r>
+        <w:rPr>
+          <w:highlight w:val="yellow"/>
+        </w:rPr>
+        <w:t>)</w:t>
+      </w:r>
+    </w:p>
+    <w:p>
+      <w:pPr>
+        <w:pStyle w:val="ListParagraph"/>
+        <w:numPr>
+          <w:ilvl w:val="1"/>
+          <w:numId w:val="3"/>
+        </w:numPr>
+        <w:rPr>
+          <w:highlight w:val="yellow"/>
+        </w:rPr>
+      </w:pPr>
+      <w:r>
+        <w:rPr>
+          <w:highlight w:val="yellow"/>
+        </w:rPr>
+        <w:t>D</w:t>
+      </w:r>
+      <w:r>
+        <w:rPr>
+          <w:highlight w:val="yellow"/>
+        </w:rPr>
+        <w:t>escription, including possible solution when relevant</w:t>
+      </w:r>
+    </w:p>
+    <w:p>
+      <w:pPr>
+        <w:pStyle w:val="ListParagraph"/>
+        <w:numPr>
+          <w:ilvl w:val="1"/>
+          <w:numId w:val="3"/>
+        </w:numPr>
+        <w:rPr>
+          <w:highlight w:val="yellow"/>
+        </w:rPr>
+      </w:pPr>
+      <w:r>
+        <w:rPr>
+          <w:highlight w:val="yellow"/>
+        </w:rPr>
+        <w:t>Team Action</w:t>
+      </w:r>
+      <w:r>
+        <w:rPr>
+          <w:highlight w:val="yellow"/>
+        </w:rPr>
+        <w:t xml:space="preserve"> (include whether </w:t>
+      </w:r>
+      <w:r>
+        <w:rPr>
+          <w:highlight w:val="yellow"/>
+        </w:rPr>
+        <w:t>Direct, Indirect, Ignore</w:t>
+      </w:r>
+      <w:r>
+        <w:rPr>
+          <w:highlight w:val="yellow"/>
+        </w:rPr>
+        <w:t xml:space="preserve"> </w:t>
+      </w:r>
+      <w:r>
+        <w:rPr>
+          <w:highlight w:val="yellow"/>
+        </w:rPr>
+        <w:t>Issue</w:t>
+      </w:r>
+      <w:r>
+        <w:rPr>
+          <w:highlight w:val="yellow"/>
+        </w:rPr>
+        <w:t>):  write</w:t>
+      </w:r>
+      <w:r>
+        <w:rPr>
+          <w:highlight w:val="yellow"/>
+        </w:rPr>
+        <w:t xml:space="preserve"> </w:t>
+      </w:r>
+      <w:r>
+        <w:rPr>
+          <w:highlight w:val="yellow"/>
+        </w:rPr>
+        <w:t>about the fix</w:t>
+      </w:r>
+      <w:r>
+        <w:rPr>
+          <w:highlight w:val="yellow"/>
+        </w:rPr>
+        <w:t xml:space="preserve"> or provide a rationale as to why the issue is being ignored</w:t>
+      </w:r>
+    </w:p>
+    <w:p>
+      <w:pPr>
+        <w:pStyle w:val="ListParagraph"/>
+        <w:numPr>
+          <w:ilvl w:val="0"/>
+          <w:numId w:val="3"/>
+        </w:numPr>
+        <w:rPr>
+          <w:highlight w:val="yellow"/>
+        </w:rPr>
+      </w:pPr>
+      <w:r>
+        <w:rPr>
+          <w:highlight w:val="yellow"/>
+        </w:rPr>
+        <w:t>&lt;</w:t>
+      </w:r>
+      <w:r>
+        <w:rPr>
+          <w:highlight w:val="yellow"/>
+        </w:rPr>
+        <w:t>Ex</w:t>
+      </w:r>
+      <w:r>
+        <w:rPr>
+          <w:highlight w:val="yellow"/>
+        </w:rPr>
+        <w:t>:</w:t>
+      </w:r>
+      <w:r>
+        <w:rPr>
+          <w:highlight w:val="yellow"/>
+        </w:rPr>
+        <w:t xml:space="preserve">  Unrealistic Jump</w:t>
+      </w:r>
+      <w:r>
+        <w:rPr>
+          <w:highlight w:val="yellow"/>
+        </w:rPr>
+        <w:t xml:space="preserve"> (</w:t>
+      </w:r>
+      <w:r>
+        <w:rPr>
+          <w:highlight w:val="yellow"/>
+        </w:rPr>
+        <w:t>M</w:t>
+      </w:r>
+      <w:r>
+        <w:rPr>
+          <w:highlight w:val="yellow"/>
+        </w:rPr>
+        <w:t>echanic)</w:t>
+      </w:r>
+    </w:p>
+    <w:p>
+      <w:pPr>
+        <w:pStyle w:val="ListParagraph"/>
+        <w:numPr>
+          <w:ilvl w:val="1"/>
+          <w:numId w:val="3"/>
+        </w:numPr>
+        <w:rPr>
+          <w:highlight w:val="yellow"/>
+        </w:rPr>
+      </w:pPr>
+      <w:r>
+        <w:rPr>
+          <w:highlight w:val="yellow"/>
+        </w:rPr>
+        <w:t>Player character’s jump appears to be a too floaty looking.  The under</w:t>
+      </w:r>
+      <w:r>
+        <w:rPr>
+          <w:highlight w:val="yellow"/>
+        </w:rPr>
+        <w:t>lying physics need to be fixed.</w:t>
+      </w:r>
+    </w:p>
+    <w:p>
+      <w:pPr>
+        <w:pStyle w:val="ListParagraph"/>
+        <w:numPr>
+          <w:ilvl w:val="1"/>
+          <w:numId w:val="3"/>
+        </w:numPr>
+        <w:rPr>
+          <w:highlight w:val="yellow"/>
+        </w:rPr>
+      </w:pPr>
+      <w:r>
+        <w:rPr>
+          <w:highlight w:val="yellow"/>
+        </w:rPr>
+        <w:t xml:space="preserve">Direct </w:t>
+      </w:r>
+      <w:r>
+        <w:rPr>
+          <w:highlight w:val="yellow"/>
+        </w:rPr>
+        <w:t>F</w:t>
+      </w:r>
+      <w:r>
+        <w:rPr>
+          <w:highlight w:val="yellow"/>
+        </w:rPr>
+        <w:t>ix</w:t>
+      </w:r>
+      <w:r>
+        <w:rPr>
+          <w:highlight w:val="yellow"/>
+        </w:rPr>
+        <w:t xml:space="preserve">: </w:t>
+      </w:r>
+      <w:r>
+        <w:rPr>
+          <w:highlight w:val="yellow"/>
+        </w:rPr>
+        <w:t xml:space="preserve"> </w:t>
+      </w:r>
+      <w:r>
+        <w:rPr>
+          <w:highlight w:val="yellow"/>
+        </w:rPr>
+        <w:t>C</w:t>
+      </w:r>
+      <w:r>
+        <w:rPr>
+          <w:highlight w:val="yellow"/>
+        </w:rPr>
+        <w:t>hang</w:t>
+      </w:r>
+      <w:r>
+        <w:rPr>
+          <w:highlight w:val="yellow"/>
+        </w:rPr>
+        <w:t>e the</w:t>
+      </w:r>
+      <w:r>
+        <w:rPr>
+          <w:highlight w:val="yellow"/>
+        </w:rPr>
+        <w:t xml:space="preserve"> jump value</w:t>
+      </w:r>
+      <w:r>
+        <w:rPr>
+          <w:highlight w:val="yellow"/>
+        </w:rPr>
+        <w:t>&gt;</w:t>
+      </w:r>
+    </w:p>
+    <w:p>
+      <w:pPr>
+        <w:pStyle w:val="ListParagraph"/>
+        <w:numPr>
+          <w:ilvl w:val="0"/>
+          <w:numId w:val="3"/>
+        </w:numPr>
+      </w:pPr>
+      <w:r>
+        <w:t>Some players liked and were impressed with the pausing for tutorial steps, others didn’t</w:t>
+      </w:r>
+      <w:r>
+        <w:t xml:space="preserve"> and thought it was annoying.</w:t>
+      </w:r>
+    </w:p>
+    <w:p>
+      <w:pPr>
+        <w:pStyle w:val="ListParagraph"/>
+        <w:numPr>
+          <w:ilvl w:val="1"/>
+          <w:numId w:val="3"/>
+        </w:numPr>
+      </w:pPr>
+      <w:r>
+        <w:t>Players thought frequent pausing was annoying</w:t>
+      </w:r>
+    </w:p>
+    <w:p>
+      <w:pPr>
+        <w:pStyle w:val="ListParagraph"/>
+        <w:numPr>
+          <w:ilvl w:val="0"/>
+          <w:numId w:val="3"/>
+        </w:numPr>
+      </w:pPr>
+      <w:r>
+        <w:t>They didn’t like not being able to move before facing the boss. Many players thought it was a bug when it was intentional. Need to anticipate that people will be at the stairs before the boss</w:t>
+      </w:r>
+      <w:r>
+        <w:t xml:space="preserve"> and will get confused if they can’t move. </w:t>
+      </w:r>
+    </w:p>
+    <w:p>
+      <w:pPr>
+        <w:pStyle w:val="ListParagraph"/>
+        <w:numPr>
+          <w:ilvl w:val="1"/>
+          <w:numId w:val="3"/>
+        </w:numPr>
+      </w:pPr>
+      <w:r>
+        <w:t xml:space="preserve">Player suggested to add a sound to let the player know that the boss is coming </w:t>
+      </w:r>
+    </w:p>
+    <w:p>
+      <w:pPr>
+        <w:pStyle w:val="ListParagraph"/>
+        <w:numPr>
+          <w:ilvl w:val="0"/>
+          <w:numId w:val="3"/>
+        </w:numPr>
+      </w:pPr>
+      <w:r>
+        <w:lastRenderedPageBreak/>
+        <w:t>Thought the moving screen was slow for both tutorial and level 1</w:t>
+      </w:r>
+    </w:p>
+    <w:p>
+      <w:pPr>
+        <w:pStyle w:val="ListParagraph"/>
+        <w:numPr>
+          <w:ilvl w:val="0"/>
+          <w:numId w:val="3"/>
+        </w:numPr>
+      </w:pPr>
+      <w:r>
+        <w:t>It took players a while to figure out that colored ice can cause damage</w:t>
+      </w:r>
+      <w:r>
+        <w:t xml:space="preserve"> and should’ve been communicated better at the beginning </w:t>
+      </w:r>
+    </w:p>
+    <w:p>
+      <w:pPr>
+        <w:pStyle w:val="ListParagraph"/>
+        <w:numPr>
+          <w:ilvl w:val="0"/>
+          <w:numId w:val="3"/>
+        </w:numPr>
+      </w:pPr>
+      <w:r>
+        <w:t xml:space="preserve">Improvement needed for fruit/color </w:t>
+      </w:r>
+      <w:r>
+        <w:t>distinction</w:t>
+      </w:r>
+      <w:r>
+        <w:t xml:space="preserve"> in the corner</w:t>
+      </w:r>
+    </w:p>
+    <w:p>
+      <w:pPr>
+        <w:pStyle w:val="ListParagraph"/>
+        <w:numPr>
+          <w:ilvl w:val="0"/>
+          <w:numId w:val="3"/>
+        </w:numPr>
+      </w:pPr>
+      <w:r>
+        <w:t>Color of the chameleon and enemies were confusing. Need to differentiate them better</w:t>
+      </w:r>
+    </w:p>
+    <w:p>
+      <w:pPr>
+        <w:pStyle w:val="ListParagraph"/>
+        <w:numPr>
+          <w:ilvl w:val="1"/>
+          <w:numId w:val="3"/>
+        </w:numPr>
+      </w:pPr>
+      <w:r>
+        <w:t>Change default color of the chameleon it was confusing to player</w:t>
+      </w:r>
+    </w:p>
+    <w:p>
+      <w:pPr>
+        <w:pStyle w:val="ListParagraph"/>
+        <w:numPr>
+          <w:ilvl w:val="0"/>
+          <w:numId w:val="3"/>
+        </w:numPr>
+      </w:pPr>
+      <w:r>
+        <w:t>Some players didn’t know what to do at the boss level</w:t>
+      </w:r>
+    </w:p>
+    <w:p>
+      <w:pPr>
+        <w:pStyle w:val="ListParagraph"/>
+        <w:numPr>
+          <w:ilvl w:val="0"/>
+          <w:numId w:val="3"/>
+        </w:numPr>
+      </w:pPr>
+      <w:r>
+        <w:t>Jump is disproportional to scrolling</w:t>
+      </w:r>
+    </w:p>
+    <w:p>
+      <w:pPr>
+        <w:pStyle w:val="ListParagraph"/>
+        <w:numPr>
+          <w:ilvl w:val="0"/>
+          <w:numId w:val="3"/>
+        </w:numPr>
+      </w:pPr>
+      <w:r>
+        <w:t>The importance of color wasn’t expressed enough</w:t>
+      </w:r>
+    </w:p>
+    <w:p>
+      <w:pPr>
+        <w:pStyle w:val="ListParagraph"/>
+        <w:numPr>
+          <w:ilvl w:val="0"/>
+          <w:numId w:val="3"/>
+        </w:numPr>
+      </w:pPr>
+      <w:r>
+        <w:t>One player</w:t>
+      </w:r>
+      <w:r>
+        <w:t xml:space="preserve"> wanted more lives</w:t>
+      </w:r>
+    </w:p>
+    <w:p>
+      <w:pPr>
+        <w:pStyle w:val="ListParagraph"/>
+        <w:numPr>
+          <w:ilvl w:val="0"/>
+          <w:numId w:val="3"/>
+        </w:numPr>
+      </w:pPr>
+      <w:r>
+        <w:t>Players thought the hearts were items when they indicate health</w:t>
+      </w:r>
+    </w:p>
+    <w:p>
+      <w:pPr>
+        <w:pStyle w:val="ListParagraph"/>
+        <w:numPr>
+          <w:ilvl w:val="1"/>
+          <w:numId w:val="3"/>
+        </w:numPr>
+      </w:pPr>
+      <w:r>
+        <w:t xml:space="preserve">Change hearts to a health bar </w:t>
+      </w:r>
+    </w:p>
+    <w:p>
+      <w:pPr>
+        <w:pStyle w:val="ListParagraph"/>
+        <w:numPr>
+          <w:ilvl w:val="0"/>
+          <w:numId w:val="3"/>
+        </w:numPr>
+      </w:pPr>
+      <w:r>
+        <w:t>Some people got far with just jumping through everything</w:t>
+      </w:r>
+      <w:r>
+        <w:t xml:space="preserve"> which takes away from enjoying the game</w:t>
+      </w:r>
       <w:bookmarkStart w:id="0" w:name="_GoBack"/>
       <w:bookmarkEnd w:id="0"/>
-    </w:p>
-    <w:p>
-      <w:pPr>
-        <w:pStyle w:val="ListParagraph"/>
-        <w:numPr>
-          <w:ilvl w:val="0"/>
-          <w:numId w:val="3"/>
-        </w:numPr>
-      </w:pPr>
-      <w:r>
-        <w:t xml:space="preserve">The tutorial was easy to pick up </w:t>
-      </w:r>
-    </w:p>
-    <w:p>
-      <w:pPr>
-        <w:pStyle w:val="ListParagraph"/>
-        <w:numPr>
-          <w:ilvl w:val="0"/>
-          <w:numId w:val="3"/>
-        </w:numPr>
-      </w:pPr>
-      <w:r>
-        <w:t>Should expect people to already know how to play the game because it is common</w:t>
-      </w:r>
-    </w:p>
-    <w:p>
-      <w:pPr>
-        <w:pStyle w:val="ListParagraph"/>
-        <w:numPr>
-          <w:ilvl w:val="0"/>
-          <w:numId w:val="3"/>
-        </w:numPr>
-      </w:pPr>
-      <w:r>
-        <w:t>Most players immediately thought it was fun/cute</w:t>
-      </w:r>
-    </w:p>
-    <w:p>
-      <w:pPr>
-        <w:pStyle w:val="ListParagraph"/>
-        <w:numPr>
-          <w:ilvl w:val="0"/>
-          <w:numId w:val="3"/>
-        </w:numPr>
-      </w:pPr>
-      <w:r>
-        <w:t>Controls were smooth</w:t>
-      </w:r>
-    </w:p>
-    <w:p>
-      <w:pPr>
-        <w:pStyle w:val="ListParagraph"/>
-        <w:numPr>
-          <w:ilvl w:val="0"/>
-          <w:numId w:val="3"/>
-        </w:numPr>
-      </w:pPr>
-      <w:r>
-        <w:t xml:space="preserve">Players wanted to play/try again after they died </w:t>
-      </w:r>
-    </w:p>
-    <w:p>
-      <w:pPr>
-        <w:pStyle w:val="ListParagraph"/>
-        <w:numPr>
-          <w:ilvl w:val="0"/>
-          <w:numId w:val="3"/>
-        </w:numPr>
-      </w:pPr>
-      <w:r>
-        <w:t>Overall objective of the game was very clear</w:t>
-      </w:r>
-    </w:p>
-    <w:p>
-      <w:pPr>
-        <w:rPr>
-          <w:sz w:val="24"/>
-          <w:szCs w:val="24"/>
-        </w:rPr>
-      </w:pPr>
-      <w:r>
-        <w:rPr>
-          <w:sz w:val="24"/>
-          <w:szCs w:val="24"/>
-        </w:rPr>
-        <w:t>I</w:t>
-      </w:r>
-      <w:r>
-        <w:rPr>
-          <w:sz w:val="24"/>
-          <w:szCs w:val="24"/>
-        </w:rPr>
-        <w:t>ssues</w:t>
-      </w:r>
-      <w:r>
-        <w:rPr>
-          <w:sz w:val="24"/>
-          <w:szCs w:val="24"/>
-        </w:rPr>
-        <w:t xml:space="preserve"> list</w:t>
-      </w:r>
-      <w:r>
-        <w:rPr>
-          <w:sz w:val="24"/>
-          <w:szCs w:val="24"/>
-        </w:rPr>
-        <w:t xml:space="preserve"> from </w:t>
-      </w:r>
-      <w:r>
-        <w:rPr>
-          <w:sz w:val="24"/>
-          <w:szCs w:val="24"/>
-        </w:rPr>
-        <w:t>Play</w:t>
-      </w:r>
-      <w:r>
-        <w:rPr>
-          <w:sz w:val="24"/>
-          <w:szCs w:val="24"/>
-        </w:rPr>
-        <w:t>Tester</w:t>
-      </w:r>
-      <w:r>
-        <w:rPr>
-          <w:sz w:val="24"/>
-          <w:szCs w:val="24"/>
-        </w:rPr>
-        <w:t>(s)</w:t>
-      </w:r>
-    </w:p>
-    <w:p>
-      <w:pPr>
-        <w:pStyle w:val="ListParagraph"/>
-        <w:numPr>
-          <w:ilvl w:val="0"/>
-          <w:numId w:val="3"/>
-        </w:numPr>
-        <w:rPr>
-          <w:highlight w:val="yellow"/>
-        </w:rPr>
-      </w:pPr>
-      <w:r>
-        <w:rPr>
-          <w:highlight w:val="yellow"/>
-        </w:rPr>
-        <w:t>Issue Title (</w:t>
-      </w:r>
-      <w:r>
-        <w:rPr>
-          <w:highlight w:val="yellow"/>
-        </w:rPr>
-        <w:t>include whether I</w:t>
-      </w:r>
-      <w:r>
-        <w:rPr>
-          <w:highlight w:val="yellow"/>
-        </w:rPr>
-        <w:t xml:space="preserve">nterface*, </w:t>
-      </w:r>
-      <w:r>
-        <w:rPr>
-          <w:highlight w:val="yellow"/>
-        </w:rPr>
-        <w:t>M</w:t>
-      </w:r>
-      <w:r>
-        <w:rPr>
-          <w:highlight w:val="yellow"/>
-        </w:rPr>
-        <w:t xml:space="preserve">echanic, </w:t>
-      </w:r>
-      <w:r>
-        <w:rPr>
-          <w:highlight w:val="yellow"/>
-        </w:rPr>
-        <w:t>Dynamic</w:t>
-      </w:r>
-      <w:r>
-        <w:rPr>
-          <w:highlight w:val="yellow"/>
-        </w:rPr>
-        <w:t xml:space="preserve">, and </w:t>
-      </w:r>
-      <w:r>
-        <w:rPr>
-          <w:highlight w:val="yellow"/>
-        </w:rPr>
-        <w:t>A</w:t>
-      </w:r>
-      <w:r>
-        <w:rPr>
-          <w:highlight w:val="yellow"/>
-        </w:rPr>
-        <w:t>esthetic</w:t>
-      </w:r>
-      <w:r>
-        <w:rPr>
-          <w:highlight w:val="yellow"/>
-        </w:rPr>
-        <w:t>)</w:t>
-      </w:r>
-    </w:p>
-    <w:p>
-      <w:pPr>
-        <w:pStyle w:val="ListParagraph"/>
-        <w:numPr>
-          <w:ilvl w:val="1"/>
-          <w:numId w:val="3"/>
-        </w:numPr>
-        <w:rPr>
-          <w:highlight w:val="yellow"/>
-        </w:rPr>
-      </w:pPr>
-      <w:r>
-        <w:rPr>
-          <w:highlight w:val="yellow"/>
-        </w:rPr>
-        <w:t>D</w:t>
-      </w:r>
-      <w:r>
-        <w:rPr>
-          <w:highlight w:val="yellow"/>
-        </w:rPr>
-        <w:t>escription, including possible solution when relevant</w:t>
-      </w:r>
-    </w:p>
-    <w:p>
-      <w:pPr>
-        <w:pStyle w:val="ListParagraph"/>
-        <w:numPr>
-          <w:ilvl w:val="1"/>
-          <w:numId w:val="3"/>
-        </w:numPr>
-        <w:rPr>
-          <w:highlight w:val="yellow"/>
-        </w:rPr>
-      </w:pPr>
-      <w:r>
-        <w:rPr>
-          <w:highlight w:val="yellow"/>
-        </w:rPr>
-        <w:t>Team Action</w:t>
-      </w:r>
-      <w:r>
-        <w:rPr>
-          <w:highlight w:val="yellow"/>
-        </w:rPr>
-        <w:t xml:space="preserve"> (include whether </w:t>
-      </w:r>
-      <w:r>
-        <w:rPr>
-          <w:highlight w:val="yellow"/>
-        </w:rPr>
-        <w:t>Direct, Indirect, Ignore</w:t>
-      </w:r>
-      <w:r>
-        <w:rPr>
-          <w:highlight w:val="yellow"/>
-        </w:rPr>
-        <w:t xml:space="preserve"> </w:t>
-      </w:r>
-      <w:r>
-        <w:rPr>
-          <w:highlight w:val="yellow"/>
-        </w:rPr>
-        <w:t>Issue</w:t>
-      </w:r>
-      <w:r>
-        <w:rPr>
-          <w:highlight w:val="yellow"/>
-        </w:rPr>
-        <w:t>):  write</w:t>
-      </w:r>
-      <w:r>
-        <w:rPr>
-          <w:highlight w:val="yellow"/>
-        </w:rPr>
-        <w:t xml:space="preserve"> </w:t>
-      </w:r>
-      <w:r>
-        <w:rPr>
-          <w:highlight w:val="yellow"/>
-        </w:rPr>
-        <w:t>about the fix</w:t>
-      </w:r>
-      <w:r>
-        <w:rPr>
-          <w:highlight w:val="yellow"/>
-        </w:rPr>
-        <w:t xml:space="preserve"> or provide a rationale as to why the issue is being ignored</w:t>
-      </w:r>
-    </w:p>
-    <w:p>
-      <w:pPr>
-        <w:pStyle w:val="ListParagraph"/>
-        <w:numPr>
-          <w:ilvl w:val="0"/>
-          <w:numId w:val="3"/>
-        </w:numPr>
-        <w:rPr>
-          <w:highlight w:val="yellow"/>
-        </w:rPr>
-      </w:pPr>
-      <w:r>
-        <w:rPr>
-          <w:highlight w:val="yellow"/>
-        </w:rPr>
-        <w:t>&lt;</w:t>
-      </w:r>
-      <w:r>
-        <w:rPr>
-          <w:highlight w:val="yellow"/>
-        </w:rPr>
-        <w:t>Ex</w:t>
-      </w:r>
-      <w:r>
-        <w:rPr>
-          <w:highlight w:val="yellow"/>
-        </w:rPr>
-        <w:t>:</w:t>
-      </w:r>
-      <w:r>
-        <w:rPr>
-          <w:highlight w:val="yellow"/>
-        </w:rPr>
-        <w:t xml:space="preserve">  Unrealistic Jump</w:t>
-      </w:r>
-      <w:r>
-        <w:rPr>
-          <w:highlight w:val="yellow"/>
-        </w:rPr>
-        <w:t xml:space="preserve"> (</w:t>
-      </w:r>
-      <w:r>
-        <w:rPr>
-          <w:highlight w:val="yellow"/>
-        </w:rPr>
-        <w:t>M</w:t>
-      </w:r>
-      <w:r>
-        <w:rPr>
-          <w:highlight w:val="yellow"/>
-        </w:rPr>
-        <w:t>echanic)</w:t>
-      </w:r>
-    </w:p>
-    <w:p>
-      <w:pPr>
-        <w:pStyle w:val="ListParagraph"/>
-        <w:numPr>
-          <w:ilvl w:val="1"/>
-          <w:numId w:val="3"/>
-        </w:numPr>
-        <w:rPr>
-          <w:highlight w:val="yellow"/>
-        </w:rPr>
-      </w:pPr>
-      <w:r>
-        <w:rPr>
-          <w:highlight w:val="yellow"/>
-        </w:rPr>
-        <w:t>Player character’s jump appears to be a too floaty looking.  The under</w:t>
-      </w:r>
-      <w:r>
-        <w:rPr>
-          <w:highlight w:val="yellow"/>
-        </w:rPr>
-        <w:t>lying physics need to be fixed.</w:t>
-      </w:r>
-    </w:p>
-    <w:p>
-      <w:pPr>
-        <w:pStyle w:val="ListParagraph"/>
-        <w:numPr>
-          <w:ilvl w:val="1"/>
-          <w:numId w:val="3"/>
-        </w:numPr>
-        <w:rPr>
-          <w:highlight w:val="yellow"/>
-        </w:rPr>
-      </w:pPr>
-      <w:r>
-        <w:rPr>
-          <w:highlight w:val="yellow"/>
-        </w:rPr>
-        <w:t xml:space="preserve">Direct </w:t>
-      </w:r>
-      <w:r>
-        <w:rPr>
-          <w:highlight w:val="yellow"/>
-        </w:rPr>
-        <w:t>F</w:t>
-      </w:r>
-      <w:r>
-        <w:rPr>
-          <w:highlight w:val="yellow"/>
-        </w:rPr>
-        <w:t>ix</w:t>
-      </w:r>
-      <w:r>
-        <w:rPr>
-          <w:highlight w:val="yellow"/>
-        </w:rPr>
-        <w:t xml:space="preserve">: </w:t>
-      </w:r>
-      <w:r>
-        <w:rPr>
-          <w:highlight w:val="yellow"/>
-        </w:rPr>
-        <w:t xml:space="preserve"> </w:t>
-      </w:r>
-      <w:r>
-        <w:rPr>
-          <w:highlight w:val="yellow"/>
-        </w:rPr>
-        <w:t>C</w:t>
-      </w:r>
-      <w:r>
-        <w:rPr>
-          <w:highlight w:val="yellow"/>
-        </w:rPr>
-        <w:t>hang</w:t>
-      </w:r>
-      <w:r>
-        <w:rPr>
-          <w:highlight w:val="yellow"/>
-        </w:rPr>
-        <w:t>e the</w:t>
-      </w:r>
-      <w:r>
-        <w:rPr>
-          <w:highlight w:val="yellow"/>
-        </w:rPr>
-        <w:t xml:space="preserve"> jump value</w:t>
-      </w:r>
-      <w:r>
-        <w:rPr>
-          <w:highlight w:val="yellow"/>
-        </w:rPr>
-        <w:t>&gt;</w:t>
-      </w:r>
-    </w:p>
-    <w:p>
-      <w:pPr>
-        <w:pStyle w:val="ListParagraph"/>
-        <w:numPr>
-          <w:ilvl w:val="0"/>
-          <w:numId w:val="3"/>
-        </w:numPr>
-      </w:pPr>
-      <w:r>
-        <w:t>Some players liked and were impressed with the pausing for tutorial steps, others didn’t</w:t>
-      </w:r>
-      <w:r>
-        <w:t xml:space="preserve"> and thought it was annoying.</w:t>
-      </w:r>
-    </w:p>
-    <w:p>
-      <w:pPr>
-        <w:pStyle w:val="ListParagraph"/>
-        <w:numPr>
-          <w:ilvl w:val="1"/>
-          <w:numId w:val="3"/>
-        </w:numPr>
-      </w:pPr>
-      <w:r>
-        <w:t>Players thought frequent pausing was annoying</w:t>
-      </w:r>
-    </w:p>
-    <w:p>
-      <w:pPr>
-        <w:pStyle w:val="ListParagraph"/>
-        <w:numPr>
-          <w:ilvl w:val="0"/>
-          <w:numId w:val="3"/>
-        </w:numPr>
-      </w:pPr>
-      <w:r>
-        <w:t>They didn’t like not being able to move before facing the boss. Many players thought it was a bug when it was intentional. Need to anticipate that people will be at the stairs before the boss</w:t>
-      </w:r>
-      <w:r>
-        <w:t xml:space="preserve"> and will get confused if they can’t move. </w:t>
-      </w:r>
-    </w:p>
-    <w:p>
-      <w:pPr>
-        <w:pStyle w:val="ListParagraph"/>
-        <w:numPr>
-          <w:ilvl w:val="1"/>
-          <w:numId w:val="3"/>
-        </w:numPr>
-      </w:pPr>
-      <w:r>
-        <w:t xml:space="preserve">Player suggested to add a sound to let the player know that the boss is coming </w:t>
-      </w:r>
-    </w:p>
-    <w:p>
-      <w:pPr>
-        <w:pStyle w:val="ListParagraph"/>
-        <w:numPr>
-          <w:ilvl w:val="0"/>
-          <w:numId w:val="3"/>
-        </w:numPr>
-      </w:pPr>
-      <w:r>
-        <w:lastRenderedPageBreak/>
-        <w:t>Thought the moving screen was slow for both tutorial and level 1</w:t>
-      </w:r>
-    </w:p>
-    <w:p>
-      <w:pPr>
-        <w:pStyle w:val="ListParagraph"/>
-        <w:numPr>
-          <w:ilvl w:val="0"/>
-          <w:numId w:val="3"/>
-        </w:numPr>
-      </w:pPr>
-      <w:r>
-        <w:t>It took players a while to figure out that colored ice can cause damage</w:t>
-      </w:r>
-      <w:r>
-        <w:t xml:space="preserve"> and should’ve been communicated better at the beginning </w:t>
-      </w:r>
-    </w:p>
-    <w:p>
-      <w:pPr>
-        <w:pStyle w:val="ListParagraph"/>
-        <w:numPr>
-          <w:ilvl w:val="0"/>
-          <w:numId w:val="3"/>
-        </w:numPr>
-      </w:pPr>
-      <w:r>
-        <w:t>Improvement needed for fruit/color distention in the corner</w:t>
-      </w:r>
-    </w:p>
-    <w:p>
-      <w:pPr>
-        <w:pStyle w:val="ListParagraph"/>
-        <w:numPr>
-          <w:ilvl w:val="0"/>
-          <w:numId w:val="3"/>
-        </w:numPr>
-      </w:pPr>
-      <w:r>
-        <w:t>Color of the chameleon and enemies were confusing. Need to differentiate them better</w:t>
-      </w:r>
-    </w:p>
-    <w:p>
-      <w:pPr>
-        <w:pStyle w:val="ListParagraph"/>
-        <w:numPr>
-          <w:ilvl w:val="0"/>
-          <w:numId w:val="3"/>
-        </w:numPr>
-      </w:pPr>
-      <w:r>
-        <w:t>Some players didn’t know what to do at the boss level</w:t>
-      </w:r>
-    </w:p>
-    <w:p>
-      <w:pPr>
-        <w:pStyle w:val="ListParagraph"/>
-        <w:numPr>
-          <w:ilvl w:val="0"/>
-          <w:numId w:val="3"/>
-        </w:numPr>
-      </w:pPr>
-      <w:r>
-        <w:t>Jump is disproportional to scrolling</w:t>
-      </w:r>
-    </w:p>
-    <w:p>
-      <w:pPr>
-        <w:pStyle w:val="ListParagraph"/>
-        <w:numPr>
-          <w:ilvl w:val="0"/>
-          <w:numId w:val="3"/>
-        </w:numPr>
-      </w:pPr>
-      <w:r>
-        <w:t>Change default color of the chameleon it was confusing to player</w:t>
-      </w:r>
-    </w:p>
-    <w:p>
-      <w:pPr>
-        <w:pStyle w:val="ListParagraph"/>
-        <w:numPr>
-          <w:ilvl w:val="0"/>
-          <w:numId w:val="3"/>
-        </w:numPr>
-      </w:pPr>
-      <w:r>
-        <w:t>The importance of color wasn’t expressed enough</w:t>
-      </w:r>
-    </w:p>
-    <w:p>
-      <w:pPr>
-        <w:pStyle w:val="ListParagraph"/>
-        <w:numPr>
-          <w:ilvl w:val="0"/>
-          <w:numId w:val="3"/>
-        </w:numPr>
-      </w:pPr>
-      <w:r>
-        <w:t>Some players wanted more lives</w:t>
-      </w:r>
-    </w:p>
-    <w:p>
-      <w:pPr>
-        <w:pStyle w:val="ListParagraph"/>
-        <w:numPr>
-          <w:ilvl w:val="0"/>
-          <w:numId w:val="3"/>
-        </w:numPr>
-      </w:pPr>
-      <w:r>
-        <w:t>Players thought the hearts were items when they indicate health</w:t>
-      </w:r>
-    </w:p>
-    <w:p>
-      <w:pPr>
-        <w:pStyle w:val="ListParagraph"/>
-        <w:numPr>
-          <w:ilvl w:val="1"/>
-          <w:numId w:val="3"/>
-        </w:numPr>
-      </w:pPr>
-      <w:r>
-        <w:t xml:space="preserve">Change hearts to a health bar </w:t>
-      </w:r>
-    </w:p>
-    <w:p>
-      <w:pPr>
-        <w:pStyle w:val="ListParagraph"/>
-        <w:numPr>
-          <w:ilvl w:val="0"/>
-          <w:numId w:val="3"/>
-        </w:numPr>
-      </w:pPr>
-      <w:r>
-        <w:t>Some people got far with just jumping through everything</w:t>
-      </w:r>
     </w:p>
     <w:p>
       <w:pPr>

</xml_diff>

<commit_message>
Started to add catboss spritesheets
</commit_message>
<xml_diff>
--- a/PlayTest_Report_Team1.docx
+++ b/PlayTest_Report_Team1.docx
@@ -2,9 +2,7 @@
 <file path=word/document.xml><?xml version="1.0" encoding="utf-8"?>
 <w:document xmlns:wpc="http://schemas.microsoft.com/office/word/2010/wordprocessingCanvas" xmlns:cx="http://schemas.microsoft.com/office/drawing/2014/chartex" xmlns:cx1="http://schemas.microsoft.com/office/drawing/2015/9/8/chartex" xmlns:cx2="http://schemas.microsoft.com/office/drawing/2015/10/21/chartex" xmlns:cx3="http://schemas.microsoft.com/office/drawing/2016/5/9/chartex" xmlns:cx4="http://schemas.microsoft.com/office/drawing/2016/5/10/chartex" xmlns:cx5="http://schemas.microsoft.com/office/drawing/2016/5/11/chartex" xmlns:cx6="http://schemas.microsoft.com/office/drawing/2016/5/12/chartex" xmlns:cx7="http://schemas.microsoft.com/office/drawing/2016/5/13/chartex" xmlns:cx8="http://schemas.microsoft.com/office/drawing/2016/5/14/chartex" xmlns:mc="http://schemas.openxmlformats.org/markup-compatibility/2006" xmlns:aink="http://schemas.microsoft.com/office/drawing/2016/ink" xmlns:am3d="http://schemas.microsoft.com/office/drawing/2017/model3d" xmlns:o="urn:schemas-microsoft-com:office:office" xmlns:r="http://schemas.openxmlformats.org/officeDocument/2006/relationships" xmlns:m="http://schemas.openxmlformats.org/officeDocument/2006/math" xmlns:v="urn:schemas-microsoft-com:vml" xmlns:wp14="http://schemas.microsoft.com/office/word/2010/wordprocessingDrawing" xmlns:wp="http://schemas.openxmlformats.org/drawingml/2006/wordprocessingDrawing" xmlns:w10="urn:schemas-microsoft-com:office:word" xmlns:w="http://schemas.openxmlformats.org/wordprocessingml/2006/main" xmlns:w14="http://schemas.microsoft.com/office/word/2010/wordml" xmlns:w15="http://schemas.microsoft.com/office/word/2012/wordml" xmlns:w16cid="http://schemas.microsoft.com/office/word/2016/wordml/cid" xmlns:w16se="http://schemas.microsoft.com/office/word/2015/wordml/symex" xmlns:wpg="http://schemas.microsoft.com/office/word/2010/wordprocessingGroup" xmlns:wpi="http://schemas.microsoft.com/office/word/2010/wordprocessingInk" xmlns:wne="http://schemas.microsoft.com/office/word/2006/wordml" xmlns:wps="http://schemas.microsoft.com/office/word/2010/wordprocessingShape" mc:Ignorable="w14 w15 w16se w16cid wp14">
   <w:body>
-    <w:p>
-      <w:bookmarkStart w:id="0" w:name="_GoBack"/>
-    </w:p>
+    <w:p/>
     <w:p>
       <w:pPr>
         <w:jc w:val="center"/>
@@ -246,45 +244,6 @@
         </w:numPr>
       </w:pPr>
       <w:r>
-        <w:rPr>
-          <w:highlight w:val="yellow"/>
-        </w:rPr>
-        <w:t>&lt;</w:t>
-      </w:r>
-      <w:r>
-        <w:rPr>
-          <w:highlight w:val="yellow"/>
-        </w:rPr>
-        <w:t>Ex</w:t>
-      </w:r>
-      <w:r>
-        <w:rPr>
-          <w:highlight w:val="yellow"/>
-        </w:rPr>
-        <w:t>:</w:t>
-      </w:r>
-      <w:r>
-        <w:rPr>
-          <w:highlight w:val="yellow"/>
-        </w:rPr>
-        <w:t xml:space="preserve">  Players thought that the jump looked unrealistic</w:t>
-      </w:r>
-      <w:r>
-        <w:rPr>
-          <w:highlight w:val="yellow"/>
-        </w:rPr>
-        <w:t>&gt;</w:t>
-      </w:r>
-    </w:p>
-    <w:p>
-      <w:pPr>
-        <w:pStyle w:val="ListParagraph"/>
-        <w:numPr>
-          <w:ilvl w:val="0"/>
-          <w:numId w:val="3"/>
-        </w:numPr>
-      </w:pPr>
-      <w:r>
         <w:t>Thought the basic color change concept</w:t>
       </w:r>
       <w:r>
@@ -451,68 +410,122 @@
           <w:ilvl w:val="0"/>
           <w:numId w:val="3"/>
         </w:numPr>
-        <w:rPr>
-          <w:highlight w:val="yellow"/>
-        </w:rPr>
-      </w:pPr>
-      <w:r>
-        <w:rPr>
-          <w:highlight w:val="yellow"/>
-        </w:rPr>
-        <w:t>Issue Title (</w:t>
-      </w:r>
-      <w:r>
-        <w:rPr>
-          <w:highlight w:val="yellow"/>
-        </w:rPr>
-        <w:t>include whether I</w:t>
-      </w:r>
-      <w:r>
-        <w:rPr>
-          <w:highlight w:val="yellow"/>
-        </w:rPr>
-        <w:t xml:space="preserve">nterface*, </w:t>
-      </w:r>
-      <w:r>
-        <w:rPr>
-          <w:highlight w:val="yellow"/>
-        </w:rPr>
-        <w:t>M</w:t>
-      </w:r>
-      <w:r>
-        <w:rPr>
-          <w:highlight w:val="yellow"/>
-        </w:rPr>
-        <w:t xml:space="preserve">echanic, </w:t>
-      </w:r>
-      <w:r>
-        <w:rPr>
-          <w:highlight w:val="yellow"/>
-        </w:rPr>
-        <w:t>Dynamic</w:t>
-      </w:r>
-      <w:r>
-        <w:rPr>
-          <w:highlight w:val="yellow"/>
-        </w:rPr>
-        <w:t xml:space="preserve">, and </w:t>
-      </w:r>
-      <w:r>
-        <w:rPr>
-          <w:highlight w:val="yellow"/>
-        </w:rPr>
-        <w:t>A</w:t>
-      </w:r>
-      <w:r>
-        <w:rPr>
-          <w:highlight w:val="yellow"/>
-        </w:rPr>
-        <w:t>esthetic</w:t>
-      </w:r>
-      <w:r>
-        <w:rPr>
-          <w:highlight w:val="yellow"/>
-        </w:rPr>
+      </w:pPr>
+      <w:r>
+        <w:t>Pausing during tutorial steps (</w:t>
+      </w:r>
+      <w:r>
+        <w:t>interface</w:t>
+      </w:r>
+      <w:r>
+        <w:t xml:space="preserve">) </w:t>
+      </w:r>
+    </w:p>
+    <w:p>
+      <w:pPr>
+        <w:pStyle w:val="ListParagraph"/>
+        <w:numPr>
+          <w:ilvl w:val="1"/>
+          <w:numId w:val="3"/>
+        </w:numPr>
+      </w:pPr>
+      <w:r>
+        <w:t>Some players liked and were impressed with the pausing for tutorial steps, others didn’t</w:t>
+      </w:r>
+      <w:r>
+        <w:t xml:space="preserve"> and thought it was annoying</w:t>
+      </w:r>
+    </w:p>
+    <w:p>
+      <w:pPr>
+        <w:pStyle w:val="ListParagraph"/>
+        <w:numPr>
+          <w:ilvl w:val="1"/>
+          <w:numId w:val="3"/>
+        </w:numPr>
+      </w:pPr>
+      <w:r>
+        <w:t>Players thought frequent pausing was annoying</w:t>
+      </w:r>
+    </w:p>
+    <w:p>
+      <w:pPr>
+        <w:pStyle w:val="ListParagraph"/>
+        <w:numPr>
+          <w:ilvl w:val="1"/>
+          <w:numId w:val="3"/>
+        </w:numPr>
+      </w:pPr>
+      <w:r>
+        <w:t xml:space="preserve">Direct: we can change the tutorial stage to have stationary messages and have the pausing as optional so that the player can choose if he or she wants to interrupt the flow of the game </w:t>
+      </w:r>
+    </w:p>
+    <w:p>
+      <w:pPr>
+        <w:pStyle w:val="ListParagraph"/>
+        <w:numPr>
+          <w:ilvl w:val="0"/>
+          <w:numId w:val="3"/>
+        </w:numPr>
+      </w:pPr>
+      <w:r>
+        <w:t>Freezing player during boss approach (aesthetic)</w:t>
+      </w:r>
+    </w:p>
+    <w:p>
+      <w:pPr>
+        <w:pStyle w:val="ListParagraph"/>
+        <w:numPr>
+          <w:ilvl w:val="1"/>
+          <w:numId w:val="3"/>
+        </w:numPr>
+      </w:pPr>
+      <w:r>
+        <w:t>They didn’t like not being able to move before facing the boss. Many players thought it was a bug when it was intentional. Need to anticipate that people will be at the stairs before the boss</w:t>
+      </w:r>
+      <w:r>
+        <w:t xml:space="preserve"> and will get confused if they can’t move. </w:t>
+      </w:r>
+    </w:p>
+    <w:p>
+      <w:pPr>
+        <w:pStyle w:val="ListParagraph"/>
+        <w:numPr>
+          <w:ilvl w:val="1"/>
+          <w:numId w:val="3"/>
+        </w:numPr>
+      </w:pPr>
+      <w:r>
+        <w:t xml:space="preserve">Player suggested to add a sound to let the player know that the boss is coming </w:t>
+      </w:r>
+    </w:p>
+    <w:p>
+      <w:pPr>
+        <w:pStyle w:val="ListParagraph"/>
+        <w:numPr>
+          <w:ilvl w:val="1"/>
+          <w:numId w:val="3"/>
+        </w:numPr>
+      </w:pPr>
+      <w:r>
+        <w:t xml:space="preserve">Direct: add in a tutorial message to indicate that the player is paused due to the boss and add sound </w:t>
+      </w:r>
+    </w:p>
+    <w:p>
+      <w:pPr>
+        <w:pStyle w:val="ListParagraph"/>
+        <w:numPr>
+          <w:ilvl w:val="0"/>
+          <w:numId w:val="3"/>
+        </w:numPr>
+      </w:pPr>
+      <w:r>
+        <w:t>Slow moving screen (</w:t>
+      </w:r>
+      <w:r>
+        <w:t>mechanic</w:t>
+      </w:r>
+      <w:r>
         <w:t>)</w:t>
       </w:r>
     </w:p>
@@ -523,21 +536,10 @@
           <w:ilvl w:val="1"/>
           <w:numId w:val="3"/>
         </w:numPr>
-        <w:rPr>
-          <w:highlight w:val="yellow"/>
-        </w:rPr>
-      </w:pPr>
-      <w:r>
-        <w:rPr>
-          <w:highlight w:val="yellow"/>
-        </w:rPr>
-        <w:t>D</w:t>
-      </w:r>
-      <w:r>
-        <w:rPr>
-          <w:highlight w:val="yellow"/>
-        </w:rPr>
-        <w:t>escription, including possible solution when relevant</w:t>
+      </w:pPr>
+      <w:r>
+        <w:lastRenderedPageBreak/>
+        <w:t>Some players thought the tutorial camera was too slow, but some seemed to need the slow camera speed</w:t>
       </w:r>
     </w:p>
     <w:p>
@@ -547,117 +549,324 @@
           <w:ilvl w:val="1"/>
           <w:numId w:val="3"/>
         </w:numPr>
-        <w:rPr>
-          <w:highlight w:val="yellow"/>
-        </w:rPr>
-      </w:pPr>
-      <w:r>
-        <w:rPr>
-          <w:highlight w:val="yellow"/>
-        </w:rPr>
-        <w:t>Team Action</w:t>
-      </w:r>
-      <w:r>
-        <w:rPr>
-          <w:highlight w:val="yellow"/>
-        </w:rPr>
-        <w:t xml:space="preserve"> (include whether </w:t>
-      </w:r>
-      <w:r>
-        <w:rPr>
-          <w:highlight w:val="yellow"/>
-        </w:rPr>
-        <w:t>Direct, Indirect, Ignore</w:t>
-      </w:r>
-      <w:r>
-        <w:rPr>
-          <w:highlight w:val="yellow"/>
-        </w:rPr>
+      </w:pPr>
+      <w:r>
+        <w:t xml:space="preserve">Direct: allow player to choose difficulty level, which affects camera speed </w:t>
+      </w:r>
+    </w:p>
+    <w:p>
+      <w:pPr>
+        <w:pStyle w:val="ListParagraph"/>
+        <w:numPr>
+          <w:ilvl w:val="0"/>
+          <w:numId w:val="3"/>
+        </w:numPr>
+      </w:pPr>
+      <w:r>
+        <w:t>Multicolored ice (aesthetics)</w:t>
+      </w:r>
+    </w:p>
+    <w:p>
+      <w:pPr>
+        <w:pStyle w:val="ListParagraph"/>
+        <w:numPr>
+          <w:ilvl w:val="1"/>
+          <w:numId w:val="3"/>
+        </w:numPr>
+      </w:pPr>
+      <w:r>
+        <w:t>It took players a while to figure out that colored ice can cause damage</w:t>
+      </w:r>
+      <w:r>
+        <w:t xml:space="preserve"> and should’ve been communicated better at the beginning </w:t>
+      </w:r>
+    </w:p>
+    <w:p>
+      <w:pPr>
+        <w:pStyle w:val="ListParagraph"/>
+        <w:numPr>
+          <w:ilvl w:val="1"/>
+          <w:numId w:val="3"/>
+        </w:numPr>
+      </w:pPr>
+      <w:r>
+        <w:t xml:space="preserve">Direct: include a tutorial step to explain the multicolored ice </w:t>
+      </w:r>
+    </w:p>
+    <w:p>
+      <w:pPr>
+        <w:pStyle w:val="ListParagraph"/>
+        <w:numPr>
+          <w:ilvl w:val="0"/>
+          <w:numId w:val="3"/>
+        </w:numPr>
+      </w:pPr>
+      <w:r>
+        <w:t>Color confusion (aesthetics)</w:t>
+      </w:r>
+    </w:p>
+    <w:p>
+      <w:pPr>
+        <w:pStyle w:val="ListParagraph"/>
+        <w:numPr>
+          <w:ilvl w:val="1"/>
+          <w:numId w:val="3"/>
+        </w:numPr>
+      </w:pPr>
+      <w:r>
+        <w:t xml:space="preserve">Players confused colors such as grey and blue, blue and purple, etc; </w:t>
+      </w:r>
+      <w:r>
+        <w:t xml:space="preserve">Improvement needed for fruit/color </w:t>
+      </w:r>
+      <w:r>
+        <w:t>distinction</w:t>
+      </w:r>
+      <w:r>
+        <w:t xml:space="preserve"> in the corner</w:t>
+      </w:r>
+    </w:p>
+    <w:p>
+      <w:pPr>
+        <w:pStyle w:val="ListParagraph"/>
+        <w:numPr>
+          <w:ilvl w:val="1"/>
+          <w:numId w:val="3"/>
+        </w:numPr>
+      </w:pPr>
+      <w:r>
+        <w:t xml:space="preserve">Direct: </w:t>
+      </w:r>
+      <w:r>
+        <w:t>change the chameleon default color to blue and take out the grey chameleon, make blue and purple tints more obvious for cat boss</w:t>
+      </w:r>
+    </w:p>
+    <w:p>
+      <w:pPr>
+        <w:pStyle w:val="ListParagraph"/>
+        <w:numPr>
+          <w:ilvl w:val="0"/>
+          <w:numId w:val="3"/>
+        </w:numPr>
+      </w:pPr>
+      <w:r>
+        <w:t>Tutorial Boss (dynamic)</w:t>
+      </w:r>
+    </w:p>
+    <w:p>
+      <w:pPr>
+        <w:pStyle w:val="ListParagraph"/>
+        <w:numPr>
+          <w:ilvl w:val="1"/>
+          <w:numId w:val="3"/>
+        </w:numPr>
+      </w:pPr>
+      <w:r>
+        <w:t>Some players didn’t know what to do at the boss level</w:t>
+      </w:r>
+    </w:p>
+    <w:p>
+      <w:pPr>
+        <w:pStyle w:val="ListParagraph"/>
+        <w:numPr>
+          <w:ilvl w:val="1"/>
+          <w:numId w:val="3"/>
+        </w:numPr>
+      </w:pPr>
+      <w:r>
+        <w:t>Direct: change the tutorial message so it is more clear</w:t>
+      </w:r>
+    </w:p>
+    <w:p>
+      <w:pPr>
+        <w:pStyle w:val="ListParagraph"/>
+        <w:numPr>
+          <w:ilvl w:val="0"/>
+          <w:numId w:val="3"/>
+        </w:numPr>
+      </w:pPr>
+      <w:r>
+        <w:t>Jump is disproportional to scrolling</w:t>
+      </w:r>
+      <w:r>
+        <w:t xml:space="preserve"> (</w:t>
+      </w:r>
+      <w:r>
+        <w:t>mechanic</w:t>
+      </w:r>
+      <w:r>
+        <w:t>)</w:t>
+      </w:r>
+    </w:p>
+    <w:p>
+      <w:pPr>
+        <w:pStyle w:val="ListParagraph"/>
+        <w:numPr>
+          <w:ilvl w:val="1"/>
+          <w:numId w:val="3"/>
+        </w:numPr>
+      </w:pPr>
+      <w:r>
+        <w:t xml:space="preserve">Jump was too powerful </w:t>
+      </w:r>
+    </w:p>
+    <w:p>
+      <w:pPr>
+        <w:pStyle w:val="ListParagraph"/>
+        <w:numPr>
+          <w:ilvl w:val="1"/>
+          <w:numId w:val="3"/>
+        </w:numPr>
+      </w:pPr>
+      <w:r>
+        <w:t>Direct: decrease the jump value</w:t>
+      </w:r>
+    </w:p>
+    <w:p>
+      <w:pPr>
+        <w:pStyle w:val="ListParagraph"/>
+        <w:numPr>
+          <w:ilvl w:val="0"/>
+          <w:numId w:val="3"/>
+        </w:numPr>
+      </w:pPr>
+      <w:r>
+        <w:t>The importance of color wasn’t expressed enough</w:t>
+      </w:r>
+      <w:r>
+        <w:t xml:space="preserve"> (aesthetic)</w:t>
+      </w:r>
+    </w:p>
+    <w:p>
+      <w:pPr>
+        <w:pStyle w:val="ListParagraph"/>
+        <w:numPr>
+          <w:ilvl w:val="1"/>
+          <w:numId w:val="3"/>
+        </w:numPr>
+      </w:pPr>
+      <w:r>
+        <w:t>Players didn’t follow the color changes as well</w:t>
+      </w:r>
+    </w:p>
+    <w:p>
+      <w:pPr>
+        <w:pStyle w:val="ListParagraph"/>
+        <w:numPr>
+          <w:ilvl w:val="1"/>
+          <w:numId w:val="3"/>
+        </w:numPr>
+      </w:pPr>
+      <w:r>
+        <w:t xml:space="preserve">Indirect: remove confusing colors </w:t>
+      </w:r>
+    </w:p>
+    <w:p>
+      <w:pPr>
+        <w:pStyle w:val="ListParagraph"/>
+        <w:numPr>
+          <w:ilvl w:val="0"/>
+          <w:numId w:val="3"/>
+        </w:numPr>
+      </w:pPr>
+      <w:r>
+        <w:t>One player</w:t>
+      </w:r>
+      <w:r>
+        <w:t xml:space="preserve"> wanted more lives</w:t>
+      </w:r>
+      <w:r>
+        <w:t xml:space="preserve"> (mechanic) </w:t>
+      </w:r>
+    </w:p>
+    <w:p>
+      <w:pPr>
+        <w:pStyle w:val="ListParagraph"/>
+        <w:numPr>
+          <w:ilvl w:val="1"/>
+          <w:numId w:val="3"/>
+        </w:numPr>
+      </w:pPr>
+      <w:r>
+        <w:t>One player thought it was too hard and wanted additional lives</w:t>
+      </w:r>
+    </w:p>
+    <w:p>
+      <w:pPr>
+        <w:pStyle w:val="ListParagraph"/>
+        <w:numPr>
+          <w:ilvl w:val="1"/>
+          <w:numId w:val="3"/>
+        </w:numPr>
+      </w:pPr>
+      <w:r>
+        <w:t>Ignore issue: we want the game to be reasonably challenging, adding additional lives will make it very easy and would not pose a challenge to the player</w:t>
+      </w:r>
+    </w:p>
+    <w:p>
+      <w:pPr>
+        <w:pStyle w:val="ListParagraph"/>
+        <w:numPr>
+          <w:ilvl w:val="0"/>
+          <w:numId w:val="3"/>
+        </w:numPr>
+      </w:pPr>
+      <w:r>
+        <w:t>Health as items (</w:t>
+      </w:r>
+      <w:r>
+        <w:t>interface</w:t>
+      </w:r>
+      <w:r>
+        <w:t>)</w:t>
+      </w:r>
+    </w:p>
+    <w:p>
+      <w:pPr>
+        <w:pStyle w:val="ListParagraph"/>
+        <w:numPr>
+          <w:ilvl w:val="1"/>
+          <w:numId w:val="3"/>
+        </w:numPr>
+      </w:pPr>
+      <w:r>
+        <w:t xml:space="preserve">Players thought the hearts </w:t>
+      </w:r>
+      <w:r>
+        <w:t xml:space="preserve">as lives </w:t>
+      </w:r>
+      <w:r>
+        <w:t>were items when they indicate health</w:t>
+      </w:r>
+      <w:r>
         <w:t xml:space="preserve"> </w:t>
       </w:r>
-      <w:r>
-        <w:rPr>
-          <w:highlight w:val="yellow"/>
-        </w:rPr>
-        <w:t>Issue</w:t>
-      </w:r>
-      <w:r>
-        <w:rPr>
-          <w:highlight w:val="yellow"/>
-        </w:rPr>
-        <w:t>):  write</w:t>
-      </w:r>
-      <w:r>
-        <w:rPr>
-          <w:highlight w:val="yellow"/>
-        </w:rPr>
+    </w:p>
+    <w:p>
+      <w:pPr>
+        <w:pStyle w:val="ListParagraph"/>
+        <w:numPr>
+          <w:ilvl w:val="1"/>
+          <w:numId w:val="3"/>
+        </w:numPr>
+      </w:pPr>
+      <w:r>
+        <w:t xml:space="preserve">Direct: add see through background to health and possibly add label </w:t>
+      </w:r>
+      <w:r>
         <w:t xml:space="preserve"> </w:t>
       </w:r>
-      <w:r>
-        <w:rPr>
-          <w:highlight w:val="yellow"/>
-        </w:rPr>
-        <w:t>about the fix</w:t>
-      </w:r>
-      <w:r>
-        <w:rPr>
-          <w:highlight w:val="yellow"/>
-        </w:rPr>
-        <w:t xml:space="preserve"> or provide a rationale as to why the issue is being ignored</w:t>
-      </w:r>
-    </w:p>
-    <w:p>
-      <w:pPr>
-        <w:pStyle w:val="ListParagraph"/>
-        <w:numPr>
-          <w:ilvl w:val="0"/>
-          <w:numId w:val="3"/>
-        </w:numPr>
-        <w:rPr>
-          <w:highlight w:val="yellow"/>
-        </w:rPr>
-      </w:pPr>
-      <w:r>
-        <w:rPr>
-          <w:highlight w:val="yellow"/>
-        </w:rPr>
-        <w:t>&lt;</w:t>
-      </w:r>
-      <w:r>
-        <w:rPr>
-          <w:highlight w:val="yellow"/>
-        </w:rPr>
-        <w:t>Ex</w:t>
-      </w:r>
-      <w:r>
-        <w:rPr>
-          <w:highlight w:val="yellow"/>
-        </w:rPr>
-        <w:t>:</w:t>
-      </w:r>
-      <w:r>
-        <w:rPr>
-          <w:highlight w:val="yellow"/>
-        </w:rPr>
-        <w:t xml:space="preserve">  Unrealistic Jump</w:t>
-      </w:r>
-      <w:r>
-        <w:rPr>
-          <w:highlight w:val="yellow"/>
-        </w:rPr>
-        <w:t xml:space="preserve"> (</w:t>
-      </w:r>
-      <w:r>
-        <w:rPr>
-          <w:highlight w:val="yellow"/>
-        </w:rPr>
-        <w:t>M</w:t>
-      </w:r>
-      <w:r>
-        <w:rPr>
-          <w:highlight w:val="yellow"/>
-        </w:rPr>
-        <w:t>echanic)</w:t>
+    </w:p>
+    <w:p>
+      <w:pPr>
+        <w:pStyle w:val="ListParagraph"/>
+        <w:numPr>
+          <w:ilvl w:val="0"/>
+          <w:numId w:val="3"/>
+        </w:numPr>
+      </w:pPr>
+      <w:r>
+        <w:t>Jumping takes people too far</w:t>
       </w:r>
     </w:p>
     <w:p>
@@ -667,21 +876,12 @@
           <w:ilvl w:val="1"/>
           <w:numId w:val="3"/>
         </w:numPr>
-        <w:rPr>
-          <w:highlight w:val="yellow"/>
-        </w:rPr>
-      </w:pPr>
-      <w:r>
-        <w:rPr>
-          <w:highlight w:val="yellow"/>
-        </w:rPr>
-        <w:t>Player character’s jump appears to be a too floaty looking.  The under</w:t>
-      </w:r>
-      <w:r>
-        <w:rPr>
-          <w:highlight w:val="yellow"/>
-        </w:rPr>
-        <w:t>lying physics need to be fixed.</w:t>
+      </w:pPr>
+      <w:r>
+        <w:t>Some people got far with just jumping through everything</w:t>
+      </w:r>
+      <w:r>
+        <w:t xml:space="preserve"> which takes away from enjoying the game</w:t>
       </w:r>
     </w:p>
     <w:p>
@@ -691,87 +891,21 @@
           <w:ilvl w:val="1"/>
           <w:numId w:val="3"/>
         </w:numPr>
-        <w:rPr>
-          <w:highlight w:val="yellow"/>
-        </w:rPr>
-      </w:pPr>
-      <w:r>
-        <w:rPr>
-          <w:highlight w:val="yellow"/>
-        </w:rPr>
-        <w:t xml:space="preserve">Direct </w:t>
-      </w:r>
-      <w:r>
-        <w:rPr>
-          <w:highlight w:val="yellow"/>
-        </w:rPr>
-        <w:t>F</w:t>
-      </w:r>
-      <w:r>
-        <w:rPr>
-          <w:highlight w:val="yellow"/>
-        </w:rPr>
-        <w:t>ix</w:t>
-      </w:r>
-      <w:r>
-        <w:rPr>
-          <w:highlight w:val="yellow"/>
-        </w:rPr>
-        <w:t xml:space="preserve">: </w:t>
-      </w:r>
-      <w:r>
-        <w:rPr>
-          <w:highlight w:val="yellow"/>
-        </w:rPr>
-        <w:t xml:space="preserve"> </w:t>
-      </w:r>
-      <w:r>
-        <w:rPr>
-          <w:highlight w:val="yellow"/>
-        </w:rPr>
-        <w:t>C</w:t>
-      </w:r>
-      <w:r>
-        <w:rPr>
-          <w:highlight w:val="yellow"/>
-        </w:rPr>
-        <w:t>hang</w:t>
-      </w:r>
-      <w:r>
-        <w:rPr>
-          <w:highlight w:val="yellow"/>
-        </w:rPr>
-        <w:t>e the</w:t>
-      </w:r>
-      <w:r>
-        <w:rPr>
-          <w:highlight w:val="yellow"/>
-        </w:rPr>
-        <w:t xml:space="preserve"> jump value</w:t>
-      </w:r>
-      <w:r>
-        <w:rPr>
-          <w:highlight w:val="yellow"/>
-        </w:rPr>
-        <w:t>&gt;</w:t>
-      </w:r>
-    </w:p>
-    <w:p>
-      <w:pPr>
-        <w:pStyle w:val="ListParagraph"/>
-        <w:numPr>
-          <w:ilvl w:val="0"/>
-          <w:numId w:val="3"/>
-        </w:numPr>
-      </w:pPr>
-      <w:r>
-        <w:t>Pausing during tutorial steps (</w:t>
-      </w:r>
-      <w:r>
-        <w:t>interface</w:t>
-      </w:r>
-      <w:r>
-        <w:t xml:space="preserve">) </w:t>
+      </w:pPr>
+      <w:r>
+        <w:t xml:space="preserve">Direct: add more obstacles </w:t>
+      </w:r>
+    </w:p>
+    <w:p>
+      <w:pPr>
+        <w:pStyle w:val="ListParagraph"/>
+        <w:numPr>
+          <w:ilvl w:val="0"/>
+          <w:numId w:val="3"/>
+        </w:numPr>
+      </w:pPr>
+      <w:r>
+        <w:t>Ice stage length (dynamic)</w:t>
       </w:r>
     </w:p>
     <w:p>
@@ -783,10 +917,7 @@
         </w:numPr>
       </w:pPr>
       <w:r>
-        <w:t>Some players liked and were impressed with the pausing for tutorial steps, others didn’t</w:t>
-      </w:r>
-      <w:r>
-        <w:t xml:space="preserve"> and thought it was annoying</w:t>
+        <w:t>Some people thought ice stage was too long</w:t>
       </w:r>
     </w:p>
     <w:p>
@@ -798,7 +929,19 @@
         </w:numPr>
       </w:pPr>
       <w:r>
-        <w:t>Players thought frequent pausing was annoying</w:t>
+        <w:t>Indirect: increase the camera speed of ice stage</w:t>
+      </w:r>
+    </w:p>
+    <w:p>
+      <w:pPr>
+        <w:pStyle w:val="ListParagraph"/>
+        <w:numPr>
+          <w:ilvl w:val="0"/>
+          <w:numId w:val="3"/>
+        </w:numPr>
+      </w:pPr>
+      <w:r>
+        <w:t>Hard drop (mechanic)</w:t>
       </w:r>
     </w:p>
     <w:p>
@@ -810,551 +953,55 @@
         </w:numPr>
       </w:pPr>
       <w:r>
+        <w:t xml:space="preserve">Player didn’t realize there was a hard drop </w:t>
+      </w:r>
+    </w:p>
+    <w:p>
+      <w:pPr>
+        <w:pStyle w:val="ListParagraph"/>
+        <w:numPr>
+          <w:ilvl w:val="1"/>
+          <w:numId w:val="3"/>
+        </w:numPr>
+      </w:pPr>
+      <w:r>
+        <w:t xml:space="preserve">Direct: indicate the hard drop using a tutorial message </w:t>
+      </w:r>
+    </w:p>
+    <w:p>
+      <w:pPr>
+        <w:pStyle w:val="ListParagraph"/>
+        <w:numPr>
+          <w:ilvl w:val="0"/>
+          <w:numId w:val="3"/>
+        </w:numPr>
+      </w:pPr>
+      <w:r>
+        <w:t>Too many colors to keep track of (dynamic)</w:t>
+      </w:r>
+    </w:p>
+    <w:p>
+      <w:pPr>
+        <w:pStyle w:val="ListParagraph"/>
+        <w:numPr>
+          <w:ilvl w:val="1"/>
+          <w:numId w:val="3"/>
+        </w:numPr>
+      </w:pPr>
+      <w:r>
+        <w:t>Some players thought there were too many colors and found it difficult to switch between them</w:t>
+      </w:r>
+    </w:p>
+    <w:p>
+      <w:pPr>
+        <w:pStyle w:val="ListParagraph"/>
+        <w:numPr>
+          <w:ilvl w:val="1"/>
+          <w:numId w:val="3"/>
+        </w:numPr>
+      </w:pPr>
+      <w:r>
         <w:lastRenderedPageBreak/>
-        <w:t xml:space="preserve">Direct: we can change the tutorial stage to have stationary messages and have the pausing as optional so that the player can choose if he or she wants to interrupt the flow of the game </w:t>
-      </w:r>
-    </w:p>
-    <w:p>
-      <w:pPr>
-        <w:pStyle w:val="ListParagraph"/>
-        <w:numPr>
-          <w:ilvl w:val="0"/>
-          <w:numId w:val="3"/>
-        </w:numPr>
-      </w:pPr>
-      <w:r>
-        <w:t>Freezing player during boss approach (aesthetic)</w:t>
-      </w:r>
-    </w:p>
-    <w:p>
-      <w:pPr>
-        <w:pStyle w:val="ListParagraph"/>
-        <w:numPr>
-          <w:ilvl w:val="1"/>
-          <w:numId w:val="3"/>
-        </w:numPr>
-      </w:pPr>
-      <w:r>
-        <w:t>They didn’t like not being able to move before facing the boss. Many players thought it was a bug when it was intentional. Need to anticipate that people will be at the stairs before the boss</w:t>
-      </w:r>
-      <w:r>
-        <w:t xml:space="preserve"> and will get confused if they can’t move. </w:t>
-      </w:r>
-    </w:p>
-    <w:p>
-      <w:pPr>
-        <w:pStyle w:val="ListParagraph"/>
-        <w:numPr>
-          <w:ilvl w:val="1"/>
-          <w:numId w:val="3"/>
-        </w:numPr>
-      </w:pPr>
-      <w:r>
-        <w:t xml:space="preserve">Player suggested to add a sound to let the player know that the boss is coming </w:t>
-      </w:r>
-    </w:p>
-    <w:p>
-      <w:pPr>
-        <w:pStyle w:val="ListParagraph"/>
-        <w:numPr>
-          <w:ilvl w:val="1"/>
-          <w:numId w:val="3"/>
-        </w:numPr>
-      </w:pPr>
-      <w:r>
-        <w:t xml:space="preserve">Direct: add in a tutorial message to indicate that the player is paused due to the boss and add sound </w:t>
-      </w:r>
-    </w:p>
-    <w:p>
-      <w:pPr>
-        <w:pStyle w:val="ListParagraph"/>
-        <w:numPr>
-          <w:ilvl w:val="0"/>
-          <w:numId w:val="3"/>
-        </w:numPr>
-      </w:pPr>
-      <w:r>
-        <w:t>Slow moving screen (</w:t>
-      </w:r>
-      <w:r>
-        <w:t>mechanic</w:t>
-      </w:r>
-      <w:r>
-        <w:t>)</w:t>
-      </w:r>
-    </w:p>
-    <w:p>
-      <w:pPr>
-        <w:pStyle w:val="ListParagraph"/>
-        <w:numPr>
-          <w:ilvl w:val="1"/>
-          <w:numId w:val="3"/>
-        </w:numPr>
-      </w:pPr>
-      <w:r>
-        <w:t>Some players thought the tutorial camera was too slow, but some seemed to need the slow camera speed</w:t>
-      </w:r>
-    </w:p>
-    <w:p>
-      <w:pPr>
-        <w:pStyle w:val="ListParagraph"/>
-        <w:numPr>
-          <w:ilvl w:val="1"/>
-          <w:numId w:val="3"/>
-        </w:numPr>
-      </w:pPr>
-      <w:r>
-        <w:t xml:space="preserve">Direct: allow player to choose difficulty level, which affects camera speed </w:t>
-      </w:r>
-    </w:p>
-    <w:p>
-      <w:pPr>
-        <w:pStyle w:val="ListParagraph"/>
-        <w:numPr>
-          <w:ilvl w:val="0"/>
-          <w:numId w:val="3"/>
-        </w:numPr>
-      </w:pPr>
-      <w:r>
-        <w:t>Multicolored ice (aesthetics)</w:t>
-      </w:r>
-    </w:p>
-    <w:p>
-      <w:pPr>
-        <w:pStyle w:val="ListParagraph"/>
-        <w:numPr>
-          <w:ilvl w:val="1"/>
-          <w:numId w:val="3"/>
-        </w:numPr>
-      </w:pPr>
-      <w:r>
-        <w:t>It took players a while to figure out that colored ice can cause damage</w:t>
-      </w:r>
-      <w:r>
-        <w:t xml:space="preserve"> and should’ve been communicated better at the beginning </w:t>
-      </w:r>
-    </w:p>
-    <w:p>
-      <w:pPr>
-        <w:pStyle w:val="ListParagraph"/>
-        <w:numPr>
-          <w:ilvl w:val="1"/>
-          <w:numId w:val="3"/>
-        </w:numPr>
-      </w:pPr>
-      <w:r>
-        <w:t xml:space="preserve">Direct: include a tutorial step to explain the multicolored ice </w:t>
-      </w:r>
-    </w:p>
-    <w:p>
-      <w:pPr>
-        <w:pStyle w:val="ListParagraph"/>
-        <w:numPr>
-          <w:ilvl w:val="0"/>
-          <w:numId w:val="3"/>
-        </w:numPr>
-      </w:pPr>
-      <w:r>
-        <w:t>Color confusion (aesthetics)</w:t>
-      </w:r>
-    </w:p>
-    <w:p>
-      <w:pPr>
-        <w:pStyle w:val="ListParagraph"/>
-        <w:numPr>
-          <w:ilvl w:val="1"/>
-          <w:numId w:val="3"/>
-        </w:numPr>
-      </w:pPr>
-      <w:r>
-        <w:t xml:space="preserve">Players confused colors such as grey and blue, blue and purple, etc; </w:t>
-      </w:r>
-      <w:r>
-        <w:t xml:space="preserve">Improvement needed for fruit/color </w:t>
-      </w:r>
-      <w:r>
-        <w:t>distinction</w:t>
-      </w:r>
-      <w:r>
-        <w:t xml:space="preserve"> in the corner</w:t>
-      </w:r>
-    </w:p>
-    <w:p>
-      <w:pPr>
-        <w:pStyle w:val="ListParagraph"/>
-        <w:numPr>
-          <w:ilvl w:val="1"/>
-          <w:numId w:val="3"/>
-        </w:numPr>
-      </w:pPr>
-      <w:r>
-        <w:t xml:space="preserve">Direct: </w:t>
-      </w:r>
-      <w:r>
-        <w:t>change the chameleon default color to blue and take out the grey chameleon, make blue and purple tints more obvious for cat boss</w:t>
-      </w:r>
-    </w:p>
-    <w:p>
-      <w:pPr>
-        <w:pStyle w:val="ListParagraph"/>
-        <w:numPr>
-          <w:ilvl w:val="0"/>
-          <w:numId w:val="3"/>
-        </w:numPr>
-      </w:pPr>
-      <w:r>
-        <w:t>Tutorial Boss (dynamic)</w:t>
-      </w:r>
-    </w:p>
-    <w:p>
-      <w:pPr>
-        <w:pStyle w:val="ListParagraph"/>
-        <w:numPr>
-          <w:ilvl w:val="1"/>
-          <w:numId w:val="3"/>
-        </w:numPr>
-      </w:pPr>
-      <w:r>
-        <w:t>Some players didn’t know what to do at the boss level</w:t>
-      </w:r>
-    </w:p>
-    <w:p>
-      <w:pPr>
-        <w:pStyle w:val="ListParagraph"/>
-        <w:numPr>
-          <w:ilvl w:val="1"/>
-          <w:numId w:val="3"/>
-        </w:numPr>
-      </w:pPr>
-      <w:r>
-        <w:t>Direct: change the tutorial message so it is more clear</w:t>
-      </w:r>
-    </w:p>
-    <w:p>
-      <w:pPr>
-        <w:pStyle w:val="ListParagraph"/>
-        <w:numPr>
-          <w:ilvl w:val="0"/>
-          <w:numId w:val="3"/>
-        </w:numPr>
-      </w:pPr>
-      <w:r>
-        <w:t>Jump is disproportional to scrolling</w:t>
-      </w:r>
-      <w:r>
-        <w:t xml:space="preserve"> (</w:t>
-      </w:r>
-      <w:r>
-        <w:t>mechanic</w:t>
-      </w:r>
-      <w:r>
-        <w:t>)</w:t>
-      </w:r>
-    </w:p>
-    <w:p>
-      <w:pPr>
-        <w:pStyle w:val="ListParagraph"/>
-        <w:numPr>
-          <w:ilvl w:val="1"/>
-          <w:numId w:val="3"/>
-        </w:numPr>
-      </w:pPr>
-      <w:r>
-        <w:t xml:space="preserve">Jump was too powerful </w:t>
-      </w:r>
-    </w:p>
-    <w:p>
-      <w:pPr>
-        <w:pStyle w:val="ListParagraph"/>
-        <w:numPr>
-          <w:ilvl w:val="1"/>
-          <w:numId w:val="3"/>
-        </w:numPr>
-      </w:pPr>
-      <w:r>
-        <w:t>Direct: decrease the jump value</w:t>
-      </w:r>
-    </w:p>
-    <w:p>
-      <w:pPr>
-        <w:pStyle w:val="ListParagraph"/>
-        <w:numPr>
-          <w:ilvl w:val="0"/>
-          <w:numId w:val="3"/>
-        </w:numPr>
-      </w:pPr>
-      <w:r>
-        <w:t>The importance of color wasn’t expressed enough</w:t>
-      </w:r>
-      <w:r>
-        <w:t xml:space="preserve"> (aesthetic)</w:t>
-      </w:r>
-    </w:p>
-    <w:p>
-      <w:pPr>
-        <w:pStyle w:val="ListParagraph"/>
-        <w:numPr>
-          <w:ilvl w:val="1"/>
-          <w:numId w:val="3"/>
-        </w:numPr>
-      </w:pPr>
-      <w:r>
-        <w:t>Players didn’t follow the color changes as well</w:t>
-      </w:r>
-    </w:p>
-    <w:p>
-      <w:pPr>
-        <w:pStyle w:val="ListParagraph"/>
-        <w:numPr>
-          <w:ilvl w:val="1"/>
-          <w:numId w:val="3"/>
-        </w:numPr>
-      </w:pPr>
-      <w:r>
-        <w:t xml:space="preserve">Indirect: remove confusing colors </w:t>
-      </w:r>
-    </w:p>
-    <w:p>
-      <w:pPr>
-        <w:pStyle w:val="ListParagraph"/>
-        <w:numPr>
-          <w:ilvl w:val="0"/>
-          <w:numId w:val="3"/>
-        </w:numPr>
-      </w:pPr>
-      <w:r>
-        <w:t>One player</w:t>
-      </w:r>
-      <w:r>
-        <w:t xml:space="preserve"> wanted more lives</w:t>
-      </w:r>
-      <w:r>
-        <w:t xml:space="preserve"> (mechanic) </w:t>
-      </w:r>
-    </w:p>
-    <w:p>
-      <w:pPr>
-        <w:pStyle w:val="ListParagraph"/>
-        <w:numPr>
-          <w:ilvl w:val="1"/>
-          <w:numId w:val="3"/>
-        </w:numPr>
-      </w:pPr>
-      <w:r>
-        <w:t>One player thought it was too hard and wanted additional lives</w:t>
-      </w:r>
-    </w:p>
-    <w:p>
-      <w:pPr>
-        <w:pStyle w:val="ListParagraph"/>
-        <w:numPr>
-          <w:ilvl w:val="1"/>
-          <w:numId w:val="3"/>
-        </w:numPr>
-      </w:pPr>
-      <w:r>
-        <w:t>Ignore issue: we want the game to be reasonably challenging, adding additional lives will make it very easy and would not pose a challenge to the player</w:t>
-      </w:r>
-    </w:p>
-    <w:p>
-      <w:pPr>
-        <w:pStyle w:val="ListParagraph"/>
-        <w:numPr>
-          <w:ilvl w:val="0"/>
-          <w:numId w:val="3"/>
-        </w:numPr>
-      </w:pPr>
-      <w:r>
-        <w:t>Health as items (</w:t>
-      </w:r>
-      <w:r>
-        <w:t>interface</w:t>
-      </w:r>
-      <w:r>
-        <w:t>)</w:t>
-      </w:r>
-    </w:p>
-    <w:p>
-      <w:pPr>
-        <w:pStyle w:val="ListParagraph"/>
-        <w:numPr>
-          <w:ilvl w:val="1"/>
-          <w:numId w:val="3"/>
-        </w:numPr>
-      </w:pPr>
-      <w:r>
-        <w:t xml:space="preserve">Players thought the hearts </w:t>
-      </w:r>
-      <w:r>
-        <w:t xml:space="preserve">as lives </w:t>
-      </w:r>
-      <w:r>
-        <w:t>were items when they indicate health</w:t>
-      </w:r>
-      <w:r>
-        <w:t xml:space="preserve"> </w:t>
-      </w:r>
-    </w:p>
-    <w:p>
-      <w:pPr>
-        <w:pStyle w:val="ListParagraph"/>
-        <w:numPr>
-          <w:ilvl w:val="1"/>
-          <w:numId w:val="3"/>
-        </w:numPr>
-      </w:pPr>
-      <w:r>
-        <w:t xml:space="preserve">Direct: add see through background to health and possibly add label </w:t>
-      </w:r>
-      <w:r>
-        <w:t xml:space="preserve"> </w:t>
-      </w:r>
-    </w:p>
-    <w:p>
-      <w:pPr>
-        <w:pStyle w:val="ListParagraph"/>
-        <w:numPr>
-          <w:ilvl w:val="0"/>
-          <w:numId w:val="3"/>
-        </w:numPr>
-      </w:pPr>
-      <w:r>
-        <w:t>Jumping takes people too far</w:t>
-      </w:r>
-    </w:p>
-    <w:p>
-      <w:pPr>
-        <w:pStyle w:val="ListParagraph"/>
-        <w:numPr>
-          <w:ilvl w:val="1"/>
-          <w:numId w:val="3"/>
-        </w:numPr>
-      </w:pPr>
-      <w:r>
-        <w:lastRenderedPageBreak/>
-        <w:t>Some people got far with just jumping through everything</w:t>
-      </w:r>
-      <w:r>
-        <w:t xml:space="preserve"> which takes away from enjoying the game</w:t>
-      </w:r>
-    </w:p>
-    <w:p>
-      <w:pPr>
-        <w:pStyle w:val="ListParagraph"/>
-        <w:numPr>
-          <w:ilvl w:val="1"/>
-          <w:numId w:val="3"/>
-        </w:numPr>
-      </w:pPr>
-      <w:r>
-        <w:t xml:space="preserve">Direct: add more obstacles </w:t>
-      </w:r>
-    </w:p>
-    <w:p>
-      <w:pPr>
-        <w:pStyle w:val="ListParagraph"/>
-        <w:numPr>
-          <w:ilvl w:val="0"/>
-          <w:numId w:val="3"/>
-        </w:numPr>
-      </w:pPr>
-      <w:r>
-        <w:t>Ice stage length (dynamic)</w:t>
-      </w:r>
-    </w:p>
-    <w:p>
-      <w:pPr>
-        <w:pStyle w:val="ListParagraph"/>
-        <w:numPr>
-          <w:ilvl w:val="1"/>
-          <w:numId w:val="3"/>
-        </w:numPr>
-      </w:pPr>
-      <w:r>
-        <w:t>Some people thought ice stage was too long</w:t>
-      </w:r>
-    </w:p>
-    <w:p>
-      <w:pPr>
-        <w:pStyle w:val="ListParagraph"/>
-        <w:numPr>
-          <w:ilvl w:val="1"/>
-          <w:numId w:val="3"/>
-        </w:numPr>
-      </w:pPr>
-      <w:r>
-        <w:t>Indirect: increase the camera speed of ice stage</w:t>
-      </w:r>
-    </w:p>
-    <w:p>
-      <w:pPr>
-        <w:pStyle w:val="ListParagraph"/>
-        <w:numPr>
-          <w:ilvl w:val="0"/>
-          <w:numId w:val="3"/>
-        </w:numPr>
-      </w:pPr>
-      <w:r>
-        <w:t>Hard drop (mechanic)</w:t>
-      </w:r>
-    </w:p>
-    <w:p>
-      <w:pPr>
-        <w:pStyle w:val="ListParagraph"/>
-        <w:numPr>
-          <w:ilvl w:val="1"/>
-          <w:numId w:val="3"/>
-        </w:numPr>
-      </w:pPr>
-      <w:r>
-        <w:t xml:space="preserve">Player didn’t realize there was a hard drop </w:t>
-      </w:r>
-    </w:p>
-    <w:p>
-      <w:pPr>
-        <w:pStyle w:val="ListParagraph"/>
-        <w:numPr>
-          <w:ilvl w:val="1"/>
-          <w:numId w:val="3"/>
-        </w:numPr>
-      </w:pPr>
-      <w:r>
-        <w:t xml:space="preserve">Direct: indicate the hard drop using a tutorial message </w:t>
-      </w:r>
-    </w:p>
-    <w:p>
-      <w:pPr>
-        <w:pStyle w:val="ListParagraph"/>
-        <w:numPr>
-          <w:ilvl w:val="0"/>
-          <w:numId w:val="3"/>
-        </w:numPr>
-      </w:pPr>
-      <w:r>
-        <w:t>Too many colors to keep track of (dynamic)</w:t>
-      </w:r>
-    </w:p>
-    <w:p>
-      <w:pPr>
-        <w:pStyle w:val="ListParagraph"/>
-        <w:numPr>
-          <w:ilvl w:val="1"/>
-          <w:numId w:val="3"/>
-        </w:numPr>
-      </w:pPr>
-      <w:r>
-        <w:t>Some players thought there were too many colors and found it difficult to switch between them</w:t>
-      </w:r>
-    </w:p>
-    <w:p>
-      <w:pPr>
-        <w:pStyle w:val="ListParagraph"/>
-        <w:numPr>
-          <w:ilvl w:val="1"/>
-          <w:numId w:val="3"/>
-        </w:numPr>
-      </w:pPr>
-      <w:r>
         <w:t xml:space="preserve">Direct: restructure interface format to make colors more clear, also introduce colors slowly to allow players to get them accustomed to them </w:t>
       </w:r>
     </w:p>
@@ -1527,7 +1174,13 @@
         <w:spacing w:after="0"/>
       </w:pPr>
       <w:r>
-        <w:t xml:space="preserve">Name of Tester:  </w:t>
+        <w:t>Name of Tester</w:t>
+      </w:r>
+      <w:r>
+        <w:t xml:space="preserve"> (s)</w:t>
+      </w:r>
+      <w:r>
+        <w:t xml:space="preserve">:  </w:t>
       </w:r>
       <w:r>
         <w:t xml:space="preserve"> Tyler James, Stacy Nguyen, Het Bharucha</w:t>
@@ -2324,6 +1977,8 @@
           <w:i/>
         </w:rPr>
       </w:pPr>
+      <w:bookmarkStart w:id="0" w:name="_GoBack"/>
+      <w:bookmarkEnd w:id="0"/>
     </w:p>
     <w:p>
       <w:pPr>
@@ -2805,33 +2460,21 @@
         <w:rPr>
           <w:i/>
         </w:rPr>
-        <w:t>Difficult to manage al</w:t>
-      </w:r>
-      <w:r>
-        <w:rPr>
-          <w:i/>
-        </w:rPr>
-        <w:t xml:space="preserve">l of the colors – maybe less colors </w:t>
-      </w:r>
-    </w:p>
-    <w:p>
-      <w:pPr>
-        <w:spacing w:after="120" w:line="240" w:lineRule="auto"/>
-        <w:rPr>
-          <w:i/>
-        </w:rPr>
-      </w:pPr>
-      <w:r>
-        <w:rPr>
-          <w:i/>
-        </w:rPr>
-        <w:t xml:space="preserve">Customizable stomach location </w:t>
-      </w:r>
-      <w:r>
-        <w:rPr>
-          <w:i/>
-        </w:rPr>
-        <w:t xml:space="preserve">so its not blocking an important part of the screen </w:t>
+        <w:t xml:space="preserve">Difficult to manage all of the colors – maybe less colors </w:t>
+      </w:r>
+    </w:p>
+    <w:p>
+      <w:pPr>
+        <w:spacing w:after="120" w:line="240" w:lineRule="auto"/>
+        <w:rPr>
+          <w:i/>
+        </w:rPr>
+      </w:pPr>
+      <w:r>
+        <w:rPr>
+          <w:i/>
+        </w:rPr>
+        <w:t xml:space="preserve">Customizable stomach location so its not blocking an important part of the screen </w:t>
       </w:r>
     </w:p>
     <w:p>
@@ -3184,7 +2827,6 @@
         <w:t xml:space="preserve">Minecraft ladders – mistaken for place holder art … </w:t>
       </w:r>
     </w:p>
-    <w:bookmarkEnd w:id="0"/>
     <w:p>
       <w:pPr>
         <w:pStyle w:val="NoSpacing"/>

</xml_diff>

<commit_message>
Added field notes stuff to playtest report
</commit_message>
<xml_diff>
--- a/PlayTest_Report_Team1.docx
+++ b/PlayTest_Report_Team1.docx
@@ -2,9 +2,7 @@
 <file path=word/document.xml><?xml version="1.0" encoding="utf-8"?>
 <w:document xmlns:wpc="http://schemas.microsoft.com/office/word/2010/wordprocessingCanvas" xmlns:cx="http://schemas.microsoft.com/office/drawing/2014/chartex" xmlns:cx1="http://schemas.microsoft.com/office/drawing/2015/9/8/chartex" xmlns:cx2="http://schemas.microsoft.com/office/drawing/2015/10/21/chartex" xmlns:cx3="http://schemas.microsoft.com/office/drawing/2016/5/9/chartex" xmlns:cx4="http://schemas.microsoft.com/office/drawing/2016/5/10/chartex" xmlns:cx5="http://schemas.microsoft.com/office/drawing/2016/5/11/chartex" xmlns:cx6="http://schemas.microsoft.com/office/drawing/2016/5/12/chartex" xmlns:cx7="http://schemas.microsoft.com/office/drawing/2016/5/13/chartex" xmlns:cx8="http://schemas.microsoft.com/office/drawing/2016/5/14/chartex" xmlns:mc="http://schemas.openxmlformats.org/markup-compatibility/2006" xmlns:aink="http://schemas.microsoft.com/office/drawing/2016/ink" xmlns:am3d="http://schemas.microsoft.com/office/drawing/2017/model3d" xmlns:o="urn:schemas-microsoft-com:office:office" xmlns:r="http://schemas.openxmlformats.org/officeDocument/2006/relationships" xmlns:m="http://schemas.openxmlformats.org/officeDocument/2006/math" xmlns:v="urn:schemas-microsoft-com:vml" xmlns:wp14="http://schemas.microsoft.com/office/word/2010/wordprocessingDrawing" xmlns:wp="http://schemas.openxmlformats.org/drawingml/2006/wordprocessingDrawing" xmlns:w10="urn:schemas-microsoft-com:office:word" xmlns:w="http://schemas.openxmlformats.org/wordprocessingml/2006/main" xmlns:w14="http://schemas.microsoft.com/office/word/2010/wordml" xmlns:w15="http://schemas.microsoft.com/office/word/2012/wordml" xmlns:w16cid="http://schemas.microsoft.com/office/word/2016/wordml/cid" xmlns:w16se="http://schemas.microsoft.com/office/word/2015/wordml/symex" xmlns:wpg="http://schemas.microsoft.com/office/word/2010/wordprocessingGroup" xmlns:wpi="http://schemas.microsoft.com/office/word/2010/wordprocessingInk" xmlns:wne="http://schemas.microsoft.com/office/word/2006/wordml" xmlns:wps="http://schemas.microsoft.com/office/word/2010/wordprocessingShape" mc:Ignorable="w14 w15 w16se w16cid wp14">
   <w:body>
-    <w:p>
-      <w:bookmarkStart w:id="0" w:name="_GoBack"/>
-    </w:p>
+    <w:p/>
     <w:p>
       <w:pPr>
         <w:jc w:val="center"/>
@@ -96,6 +94,14 @@
       <w:r>
         <w:t>:</w:t>
       </w:r>
+      <w:r>
+        <w:t xml:space="preserve"> </w:t>
+      </w:r>
+      <w:r>
+        <w:t>Masahiro Ward, Vaidehi Narayan, Pauline Do</w:t>
+      </w:r>
+      <w:bookmarkStart w:id="0" w:name="_GoBack"/>
+      <w:bookmarkEnd w:id="0"/>
     </w:p>
     <w:p>
       <w:pPr>
@@ -131,6 +137,9 @@
       </w:r>
       <w:r>
         <w:t>Meera, Jared, Tyree, Tyler James, Stacy Nguyen, Het Barucha</w:t>
+      </w:r>
+      <w:r>
+        <w:t>, Brian, Victor, Eddy, Terrence</w:t>
       </w:r>
     </w:p>
     <w:p>
@@ -246,45 +255,6 @@
         </w:numPr>
       </w:pPr>
       <w:r>
-        <w:rPr>
-          <w:highlight w:val="yellow"/>
-        </w:rPr>
-        <w:t>&lt;</w:t>
-      </w:r>
-      <w:r>
-        <w:rPr>
-          <w:highlight w:val="yellow"/>
-        </w:rPr>
-        <w:t>Ex</w:t>
-      </w:r>
-      <w:r>
-        <w:rPr>
-          <w:highlight w:val="yellow"/>
-        </w:rPr>
-        <w:t>:</w:t>
-      </w:r>
-      <w:r>
-        <w:rPr>
-          <w:highlight w:val="yellow"/>
-        </w:rPr>
-        <w:t xml:space="preserve">  Players thought that the jump looked unrealistic</w:t>
-      </w:r>
-      <w:r>
-        <w:rPr>
-          <w:highlight w:val="yellow"/>
-        </w:rPr>
-        <w:t>&gt;</w:t>
-      </w:r>
-    </w:p>
-    <w:p>
-      <w:pPr>
-        <w:pStyle w:val="ListParagraph"/>
-        <w:numPr>
-          <w:ilvl w:val="0"/>
-          <w:numId w:val="3"/>
-        </w:numPr>
-      </w:pPr>
-      <w:r>
         <w:t>Thought the basic color change concept</w:t>
       </w:r>
       <w:r>
@@ -451,68 +421,122 @@
           <w:ilvl w:val="0"/>
           <w:numId w:val="3"/>
         </w:numPr>
-        <w:rPr>
-          <w:highlight w:val="yellow"/>
-        </w:rPr>
-      </w:pPr>
-      <w:r>
-        <w:rPr>
-          <w:highlight w:val="yellow"/>
-        </w:rPr>
-        <w:t>Issue Title (</w:t>
-      </w:r>
-      <w:r>
-        <w:rPr>
-          <w:highlight w:val="yellow"/>
-        </w:rPr>
-        <w:t>include whether I</w:t>
-      </w:r>
-      <w:r>
-        <w:rPr>
-          <w:highlight w:val="yellow"/>
-        </w:rPr>
-        <w:t xml:space="preserve">nterface*, </w:t>
-      </w:r>
-      <w:r>
-        <w:rPr>
-          <w:highlight w:val="yellow"/>
-        </w:rPr>
-        <w:t>M</w:t>
-      </w:r>
-      <w:r>
-        <w:rPr>
-          <w:highlight w:val="yellow"/>
-        </w:rPr>
-        <w:t xml:space="preserve">echanic, </w:t>
-      </w:r>
-      <w:r>
-        <w:rPr>
-          <w:highlight w:val="yellow"/>
-        </w:rPr>
-        <w:t>Dynamic</w:t>
-      </w:r>
-      <w:r>
-        <w:rPr>
-          <w:highlight w:val="yellow"/>
-        </w:rPr>
-        <w:t xml:space="preserve">, and </w:t>
-      </w:r>
-      <w:r>
-        <w:rPr>
-          <w:highlight w:val="yellow"/>
-        </w:rPr>
-        <w:t>A</w:t>
-      </w:r>
-      <w:r>
-        <w:rPr>
-          <w:highlight w:val="yellow"/>
-        </w:rPr>
-        <w:t>esthetic</w:t>
-      </w:r>
-      <w:r>
-        <w:rPr>
-          <w:highlight w:val="yellow"/>
-        </w:rPr>
+      </w:pPr>
+      <w:r>
+        <w:t>Pausing during tutorial steps (</w:t>
+      </w:r>
+      <w:r>
+        <w:t>interface</w:t>
+      </w:r>
+      <w:r>
+        <w:t xml:space="preserve">) </w:t>
+      </w:r>
+    </w:p>
+    <w:p>
+      <w:pPr>
+        <w:pStyle w:val="ListParagraph"/>
+        <w:numPr>
+          <w:ilvl w:val="1"/>
+          <w:numId w:val="3"/>
+        </w:numPr>
+      </w:pPr>
+      <w:r>
+        <w:t>Some players liked and were impressed with the pausing for tutorial steps, others didn’t</w:t>
+      </w:r>
+      <w:r>
+        <w:t xml:space="preserve"> and thought it was annoying</w:t>
+      </w:r>
+    </w:p>
+    <w:p>
+      <w:pPr>
+        <w:pStyle w:val="ListParagraph"/>
+        <w:numPr>
+          <w:ilvl w:val="1"/>
+          <w:numId w:val="3"/>
+        </w:numPr>
+      </w:pPr>
+      <w:r>
+        <w:t>Players thought frequent pausing was annoying</w:t>
+      </w:r>
+    </w:p>
+    <w:p>
+      <w:pPr>
+        <w:pStyle w:val="ListParagraph"/>
+        <w:numPr>
+          <w:ilvl w:val="1"/>
+          <w:numId w:val="3"/>
+        </w:numPr>
+      </w:pPr>
+      <w:r>
+        <w:t xml:space="preserve">Direct: we can change the tutorial stage to have stationary messages and have the pausing as optional so that the player can choose if he or she wants to interrupt the flow of the game </w:t>
+      </w:r>
+    </w:p>
+    <w:p>
+      <w:pPr>
+        <w:pStyle w:val="ListParagraph"/>
+        <w:numPr>
+          <w:ilvl w:val="0"/>
+          <w:numId w:val="3"/>
+        </w:numPr>
+      </w:pPr>
+      <w:r>
+        <w:t>Freezing player during boss approach (aesthetic)</w:t>
+      </w:r>
+    </w:p>
+    <w:p>
+      <w:pPr>
+        <w:pStyle w:val="ListParagraph"/>
+        <w:numPr>
+          <w:ilvl w:val="1"/>
+          <w:numId w:val="3"/>
+        </w:numPr>
+      </w:pPr>
+      <w:r>
+        <w:t>They didn’t like not being able to move before facing the boss. Many players thought it was a bug when it was intentional. Need to anticipate that people will be at the stairs before the boss</w:t>
+      </w:r>
+      <w:r>
+        <w:t xml:space="preserve"> and will get confused if they can’t move. </w:t>
+      </w:r>
+    </w:p>
+    <w:p>
+      <w:pPr>
+        <w:pStyle w:val="ListParagraph"/>
+        <w:numPr>
+          <w:ilvl w:val="1"/>
+          <w:numId w:val="3"/>
+        </w:numPr>
+      </w:pPr>
+      <w:r>
+        <w:t xml:space="preserve">Player suggested to add a sound to let the player know that the boss is coming </w:t>
+      </w:r>
+    </w:p>
+    <w:p>
+      <w:pPr>
+        <w:pStyle w:val="ListParagraph"/>
+        <w:numPr>
+          <w:ilvl w:val="1"/>
+          <w:numId w:val="3"/>
+        </w:numPr>
+      </w:pPr>
+      <w:r>
+        <w:t xml:space="preserve">Direct: add in a tutorial message to indicate that the player is paused due to the boss and add sound </w:t>
+      </w:r>
+    </w:p>
+    <w:p>
+      <w:pPr>
+        <w:pStyle w:val="ListParagraph"/>
+        <w:numPr>
+          <w:ilvl w:val="0"/>
+          <w:numId w:val="3"/>
+        </w:numPr>
+      </w:pPr>
+      <w:r>
+        <w:t>Slow moving screen (</w:t>
+      </w:r>
+      <w:r>
+        <w:t>mechanic</w:t>
+      </w:r>
+      <w:r>
         <w:t>)</w:t>
       </w:r>
     </w:p>
@@ -523,21 +547,10 @@
           <w:ilvl w:val="1"/>
           <w:numId w:val="3"/>
         </w:numPr>
-        <w:rPr>
-          <w:highlight w:val="yellow"/>
-        </w:rPr>
-      </w:pPr>
-      <w:r>
-        <w:rPr>
-          <w:highlight w:val="yellow"/>
-        </w:rPr>
-        <w:t>D</w:t>
-      </w:r>
-      <w:r>
-        <w:rPr>
-          <w:highlight w:val="yellow"/>
-        </w:rPr>
-        <w:t>escription, including possible solution when relevant</w:t>
+      </w:pPr>
+      <w:r>
+        <w:lastRenderedPageBreak/>
+        <w:t>Some players thought the tutorial camera was too slow, but some seemed to need the slow camera speed</w:t>
       </w:r>
     </w:p>
     <w:p>
@@ -547,117 +560,327 @@
           <w:ilvl w:val="1"/>
           <w:numId w:val="3"/>
         </w:numPr>
-        <w:rPr>
-          <w:highlight w:val="yellow"/>
-        </w:rPr>
-      </w:pPr>
-      <w:r>
-        <w:rPr>
-          <w:highlight w:val="yellow"/>
-        </w:rPr>
-        <w:t>Team Action</w:t>
-      </w:r>
-      <w:r>
-        <w:rPr>
-          <w:highlight w:val="yellow"/>
-        </w:rPr>
-        <w:t xml:space="preserve"> (include whether </w:t>
-      </w:r>
-      <w:r>
-        <w:rPr>
-          <w:highlight w:val="yellow"/>
-        </w:rPr>
-        <w:t>Direct, Indirect, Ignore</w:t>
-      </w:r>
-      <w:r>
-        <w:rPr>
-          <w:highlight w:val="yellow"/>
-        </w:rPr>
+      </w:pPr>
+      <w:r>
+        <w:t xml:space="preserve">Direct: allow player to choose difficulty level, which affects camera speed </w:t>
+      </w:r>
+    </w:p>
+    <w:p>
+      <w:pPr>
+        <w:pStyle w:val="ListParagraph"/>
+        <w:numPr>
+          <w:ilvl w:val="0"/>
+          <w:numId w:val="3"/>
+        </w:numPr>
+      </w:pPr>
+      <w:r>
+        <w:t>Multicolored ice (aesthetics)</w:t>
+      </w:r>
+    </w:p>
+    <w:p>
+      <w:pPr>
+        <w:pStyle w:val="ListParagraph"/>
+        <w:numPr>
+          <w:ilvl w:val="1"/>
+          <w:numId w:val="3"/>
+        </w:numPr>
+      </w:pPr>
+      <w:r>
+        <w:t>It took players a while to figure out that colored ice can cause damage</w:t>
+      </w:r>
+      <w:r>
+        <w:t xml:space="preserve"> and should’ve been communicated better at the beginning </w:t>
+      </w:r>
+    </w:p>
+    <w:p>
+      <w:pPr>
+        <w:pStyle w:val="ListParagraph"/>
+        <w:numPr>
+          <w:ilvl w:val="1"/>
+          <w:numId w:val="3"/>
+        </w:numPr>
+      </w:pPr>
+      <w:r>
+        <w:t xml:space="preserve">Direct: include a tutorial step to explain the multicolored ice </w:t>
+      </w:r>
+    </w:p>
+    <w:p>
+      <w:pPr>
+        <w:pStyle w:val="ListParagraph"/>
+        <w:numPr>
+          <w:ilvl w:val="0"/>
+          <w:numId w:val="3"/>
+        </w:numPr>
+      </w:pPr>
+      <w:r>
+        <w:t>Color confusion (aesthetics)</w:t>
+      </w:r>
+    </w:p>
+    <w:p>
+      <w:pPr>
+        <w:pStyle w:val="ListParagraph"/>
+        <w:numPr>
+          <w:ilvl w:val="1"/>
+          <w:numId w:val="3"/>
+        </w:numPr>
+      </w:pPr>
+      <w:r>
+        <w:t xml:space="preserve">Players confused colors such as grey and blue, blue and purple, etc; </w:t>
+      </w:r>
+      <w:r>
+        <w:t xml:space="preserve">Improvement needed for fruit/color </w:t>
+      </w:r>
+      <w:r>
+        <w:t>distinction</w:t>
+      </w:r>
+      <w:r>
+        <w:t xml:space="preserve"> in the corner</w:t>
+      </w:r>
+    </w:p>
+    <w:p>
+      <w:pPr>
+        <w:pStyle w:val="ListParagraph"/>
+        <w:numPr>
+          <w:ilvl w:val="1"/>
+          <w:numId w:val="3"/>
+        </w:numPr>
+      </w:pPr>
+      <w:r>
+        <w:t xml:space="preserve">Direct: </w:t>
+      </w:r>
+      <w:r>
+        <w:t>change the chameleon default color to blue and take out the grey chameleon, make blue and purple tints more obvious for cat boss</w:t>
+      </w:r>
+    </w:p>
+    <w:p>
+      <w:pPr>
+        <w:pStyle w:val="ListParagraph"/>
+        <w:numPr>
+          <w:ilvl w:val="0"/>
+          <w:numId w:val="3"/>
+        </w:numPr>
+      </w:pPr>
+      <w:r>
+        <w:t>Tutorial Boss (dynamic)</w:t>
+      </w:r>
+    </w:p>
+    <w:p>
+      <w:pPr>
+        <w:pStyle w:val="ListParagraph"/>
+        <w:numPr>
+          <w:ilvl w:val="1"/>
+          <w:numId w:val="3"/>
+        </w:numPr>
+      </w:pPr>
+      <w:r>
+        <w:t>Some players didn’t know what to do at the boss level</w:t>
+      </w:r>
+    </w:p>
+    <w:p>
+      <w:pPr>
+        <w:pStyle w:val="ListParagraph"/>
+        <w:numPr>
+          <w:ilvl w:val="1"/>
+          <w:numId w:val="3"/>
+        </w:numPr>
+      </w:pPr>
+      <w:r>
+        <w:t>Direct: change the tutorial message so it is more clear</w:t>
+      </w:r>
+    </w:p>
+    <w:p>
+      <w:pPr>
+        <w:pStyle w:val="ListParagraph"/>
+        <w:numPr>
+          <w:ilvl w:val="0"/>
+          <w:numId w:val="3"/>
+        </w:numPr>
+      </w:pPr>
+      <w:r>
+        <w:t>Jump is disproportional to scrolling</w:t>
+      </w:r>
+      <w:r>
+        <w:t xml:space="preserve"> (</w:t>
+      </w:r>
+      <w:r>
+        <w:t>mechanic</w:t>
+      </w:r>
+      <w:r>
+        <w:t>)</w:t>
+      </w:r>
+    </w:p>
+    <w:p>
+      <w:pPr>
+        <w:pStyle w:val="ListParagraph"/>
+        <w:numPr>
+          <w:ilvl w:val="1"/>
+          <w:numId w:val="3"/>
+        </w:numPr>
+      </w:pPr>
+      <w:r>
+        <w:t xml:space="preserve">Jump was too powerful </w:t>
+      </w:r>
+    </w:p>
+    <w:p>
+      <w:pPr>
+        <w:pStyle w:val="ListParagraph"/>
+        <w:numPr>
+          <w:ilvl w:val="1"/>
+          <w:numId w:val="3"/>
+        </w:numPr>
+      </w:pPr>
+      <w:r>
+        <w:t>Direct: decrease the jump value</w:t>
+      </w:r>
+    </w:p>
+    <w:p>
+      <w:pPr>
+        <w:pStyle w:val="ListParagraph"/>
+        <w:numPr>
+          <w:ilvl w:val="0"/>
+          <w:numId w:val="3"/>
+        </w:numPr>
+      </w:pPr>
+      <w:r>
+        <w:t>The importance of color wasn’t expressed enough</w:t>
+      </w:r>
+      <w:r>
+        <w:t xml:space="preserve"> (aesthetic)</w:t>
+      </w:r>
+    </w:p>
+    <w:p>
+      <w:pPr>
+        <w:pStyle w:val="ListParagraph"/>
+        <w:numPr>
+          <w:ilvl w:val="1"/>
+          <w:numId w:val="3"/>
+        </w:numPr>
+      </w:pPr>
+      <w:r>
+        <w:t>Players didn’t follow the color changes as well</w:t>
+      </w:r>
+    </w:p>
+    <w:p>
+      <w:pPr>
+        <w:pStyle w:val="ListParagraph"/>
+        <w:numPr>
+          <w:ilvl w:val="1"/>
+          <w:numId w:val="3"/>
+        </w:numPr>
+      </w:pPr>
+      <w:r>
+        <w:t xml:space="preserve">Indirect: remove confusing colors </w:t>
+      </w:r>
+    </w:p>
+    <w:p>
+      <w:pPr>
+        <w:pStyle w:val="ListParagraph"/>
+        <w:numPr>
+          <w:ilvl w:val="0"/>
+          <w:numId w:val="3"/>
+        </w:numPr>
+      </w:pPr>
+      <w:r>
+        <w:t>One player</w:t>
+      </w:r>
+      <w:r>
+        <w:t xml:space="preserve"> wanted more lives</w:t>
+      </w:r>
+      <w:r>
+        <w:t xml:space="preserve"> (mechanic) </w:t>
+      </w:r>
+    </w:p>
+    <w:p>
+      <w:pPr>
+        <w:pStyle w:val="ListParagraph"/>
+        <w:numPr>
+          <w:ilvl w:val="1"/>
+          <w:numId w:val="3"/>
+        </w:numPr>
+      </w:pPr>
+      <w:r>
+        <w:t>One player thought it was too hard and wanted additional lives</w:t>
+      </w:r>
+    </w:p>
+    <w:p>
+      <w:pPr>
+        <w:pStyle w:val="ListParagraph"/>
+        <w:numPr>
+          <w:ilvl w:val="1"/>
+          <w:numId w:val="3"/>
+        </w:numPr>
+      </w:pPr>
+      <w:r>
+        <w:t>Ignore issue: we want the game to be reasonably challenging, adding additional lives will make it very easy and would not pose a challenge to the player</w:t>
+      </w:r>
+    </w:p>
+    <w:p>
+      <w:pPr>
+        <w:pStyle w:val="ListParagraph"/>
+        <w:numPr>
+          <w:ilvl w:val="0"/>
+          <w:numId w:val="3"/>
+        </w:numPr>
+      </w:pPr>
+      <w:r>
+        <w:t>Health as items (</w:t>
+      </w:r>
+      <w:r>
+        <w:t>interface</w:t>
+      </w:r>
+      <w:r>
+        <w:t>)</w:t>
+      </w:r>
+    </w:p>
+    <w:p>
+      <w:pPr>
+        <w:pStyle w:val="ListParagraph"/>
+        <w:numPr>
+          <w:ilvl w:val="1"/>
+          <w:numId w:val="3"/>
+        </w:numPr>
+      </w:pPr>
+      <w:r>
+        <w:t xml:space="preserve">Players thought the hearts </w:t>
+      </w:r>
+      <w:r>
+        <w:t xml:space="preserve">as lives </w:t>
+      </w:r>
+      <w:r>
+        <w:t>were items when they indicate health</w:t>
+      </w:r>
+      <w:r>
         <w:t xml:space="preserve"> </w:t>
       </w:r>
-      <w:r>
-        <w:rPr>
-          <w:highlight w:val="yellow"/>
-        </w:rPr>
-        <w:t>Issue</w:t>
-      </w:r>
-      <w:r>
-        <w:rPr>
-          <w:highlight w:val="yellow"/>
-        </w:rPr>
-        <w:t>):  write</w:t>
-      </w:r>
-      <w:r>
-        <w:rPr>
-          <w:highlight w:val="yellow"/>
-        </w:rPr>
+    </w:p>
+    <w:p>
+      <w:pPr>
+        <w:pStyle w:val="ListParagraph"/>
+        <w:numPr>
+          <w:ilvl w:val="1"/>
+          <w:numId w:val="3"/>
+        </w:numPr>
+      </w:pPr>
+      <w:r>
+        <w:t xml:space="preserve">Direct: add see through background to health and possibly add label </w:t>
+      </w:r>
+      <w:r>
         <w:t xml:space="preserve"> </w:t>
       </w:r>
-      <w:r>
-        <w:rPr>
-          <w:highlight w:val="yellow"/>
-        </w:rPr>
-        <w:t>about the fix</w:t>
-      </w:r>
-      <w:r>
-        <w:rPr>
-          <w:highlight w:val="yellow"/>
-        </w:rPr>
-        <w:t xml:space="preserve"> or provide a rationale as to why the issue is being ignored</w:t>
-      </w:r>
-    </w:p>
-    <w:p>
-      <w:pPr>
-        <w:pStyle w:val="ListParagraph"/>
-        <w:numPr>
-          <w:ilvl w:val="0"/>
-          <w:numId w:val="3"/>
-        </w:numPr>
-        <w:rPr>
-          <w:highlight w:val="yellow"/>
-        </w:rPr>
-      </w:pPr>
-      <w:r>
-        <w:rPr>
-          <w:highlight w:val="yellow"/>
-        </w:rPr>
-        <w:t>&lt;</w:t>
-      </w:r>
-      <w:r>
-        <w:rPr>
-          <w:highlight w:val="yellow"/>
-        </w:rPr>
-        <w:t>Ex</w:t>
-      </w:r>
-      <w:r>
-        <w:rPr>
-          <w:highlight w:val="yellow"/>
-        </w:rPr>
-        <w:t>:</w:t>
-      </w:r>
-      <w:r>
-        <w:rPr>
-          <w:highlight w:val="yellow"/>
-        </w:rPr>
-        <w:t xml:space="preserve">  Unrealistic Jump</w:t>
-      </w:r>
-      <w:r>
-        <w:rPr>
-          <w:highlight w:val="yellow"/>
-        </w:rPr>
-        <w:t xml:space="preserve"> (</w:t>
-      </w:r>
-      <w:r>
-        <w:rPr>
-          <w:highlight w:val="yellow"/>
-        </w:rPr>
-        <w:t>M</w:t>
-      </w:r>
-      <w:r>
-        <w:rPr>
-          <w:highlight w:val="yellow"/>
-        </w:rPr>
-        <w:t>echanic)</w:t>
+    </w:p>
+    <w:p>
+      <w:pPr>
+        <w:pStyle w:val="ListParagraph"/>
+        <w:numPr>
+          <w:ilvl w:val="0"/>
+          <w:numId w:val="3"/>
+        </w:numPr>
+      </w:pPr>
+      <w:r>
+        <w:t>Jumping takes people too far</w:t>
+      </w:r>
+      <w:r>
+        <w:t xml:space="preserve"> (mechanic)</w:t>
       </w:r>
     </w:p>
     <w:p>
@@ -667,21 +890,12 @@
           <w:ilvl w:val="1"/>
           <w:numId w:val="3"/>
         </w:numPr>
-        <w:rPr>
-          <w:highlight w:val="yellow"/>
-        </w:rPr>
-      </w:pPr>
-      <w:r>
-        <w:rPr>
-          <w:highlight w:val="yellow"/>
-        </w:rPr>
-        <w:t>Player character’s jump appears to be a too floaty looking.  The under</w:t>
-      </w:r>
-      <w:r>
-        <w:rPr>
-          <w:highlight w:val="yellow"/>
-        </w:rPr>
-        <w:t>lying physics need to be fixed.</w:t>
+      </w:pPr>
+      <w:r>
+        <w:t>Some people got far with just jumping through everything</w:t>
+      </w:r>
+      <w:r>
+        <w:t xml:space="preserve"> which takes away from enjoying the game</w:t>
       </w:r>
     </w:p>
     <w:p>
@@ -691,87 +905,21 @@
           <w:ilvl w:val="1"/>
           <w:numId w:val="3"/>
         </w:numPr>
-        <w:rPr>
-          <w:highlight w:val="yellow"/>
-        </w:rPr>
-      </w:pPr>
-      <w:r>
-        <w:rPr>
-          <w:highlight w:val="yellow"/>
-        </w:rPr>
-        <w:t xml:space="preserve">Direct </w:t>
-      </w:r>
-      <w:r>
-        <w:rPr>
-          <w:highlight w:val="yellow"/>
-        </w:rPr>
-        <w:t>F</w:t>
-      </w:r>
-      <w:r>
-        <w:rPr>
-          <w:highlight w:val="yellow"/>
-        </w:rPr>
-        <w:t>ix</w:t>
-      </w:r>
-      <w:r>
-        <w:rPr>
-          <w:highlight w:val="yellow"/>
-        </w:rPr>
-        <w:t xml:space="preserve">: </w:t>
-      </w:r>
-      <w:r>
-        <w:rPr>
-          <w:highlight w:val="yellow"/>
-        </w:rPr>
-        <w:t xml:space="preserve"> </w:t>
-      </w:r>
-      <w:r>
-        <w:rPr>
-          <w:highlight w:val="yellow"/>
-        </w:rPr>
-        <w:t>C</w:t>
-      </w:r>
-      <w:r>
-        <w:rPr>
-          <w:highlight w:val="yellow"/>
-        </w:rPr>
-        <w:t>hang</w:t>
-      </w:r>
-      <w:r>
-        <w:rPr>
-          <w:highlight w:val="yellow"/>
-        </w:rPr>
-        <w:t>e the</w:t>
-      </w:r>
-      <w:r>
-        <w:rPr>
-          <w:highlight w:val="yellow"/>
-        </w:rPr>
-        <w:t xml:space="preserve"> jump value</w:t>
-      </w:r>
-      <w:r>
-        <w:rPr>
-          <w:highlight w:val="yellow"/>
-        </w:rPr>
-        <w:t>&gt;</w:t>
-      </w:r>
-    </w:p>
-    <w:p>
-      <w:pPr>
-        <w:pStyle w:val="ListParagraph"/>
-        <w:numPr>
-          <w:ilvl w:val="0"/>
-          <w:numId w:val="3"/>
-        </w:numPr>
-      </w:pPr>
-      <w:r>
-        <w:t>Pausing during tutorial steps (</w:t>
-      </w:r>
-      <w:r>
-        <w:t>interface</w:t>
-      </w:r>
-      <w:r>
-        <w:t xml:space="preserve">) </w:t>
+      </w:pPr>
+      <w:r>
+        <w:t xml:space="preserve">Direct: add more obstacles </w:t>
+      </w:r>
+    </w:p>
+    <w:p>
+      <w:pPr>
+        <w:pStyle w:val="ListParagraph"/>
+        <w:numPr>
+          <w:ilvl w:val="0"/>
+          <w:numId w:val="3"/>
+        </w:numPr>
+      </w:pPr>
+      <w:r>
+        <w:t>Ice stage length (dynamic)</w:t>
       </w:r>
     </w:p>
     <w:p>
@@ -783,10 +931,7 @@
         </w:numPr>
       </w:pPr>
       <w:r>
-        <w:t>Some players liked and were impressed with the pausing for tutorial steps, others didn’t</w:t>
-      </w:r>
-      <w:r>
-        <w:t xml:space="preserve"> and thought it was annoying</w:t>
+        <w:t>Some people thought ice stage was too long</w:t>
       </w:r>
     </w:p>
     <w:p>
@@ -798,7 +943,19 @@
         </w:numPr>
       </w:pPr>
       <w:r>
-        <w:t>Players thought frequent pausing was annoying</w:t>
+        <w:t>Indirect: increase the camera speed of ice stage</w:t>
+      </w:r>
+    </w:p>
+    <w:p>
+      <w:pPr>
+        <w:pStyle w:val="ListParagraph"/>
+        <w:numPr>
+          <w:ilvl w:val="0"/>
+          <w:numId w:val="3"/>
+        </w:numPr>
+      </w:pPr>
+      <w:r>
+        <w:t>Hard drop (mechanic)</w:t>
       </w:r>
     </w:p>
     <w:p>
@@ -810,551 +967,55 @@
         </w:numPr>
       </w:pPr>
       <w:r>
+        <w:t xml:space="preserve">Player didn’t realize there was a hard drop </w:t>
+      </w:r>
+    </w:p>
+    <w:p>
+      <w:pPr>
+        <w:pStyle w:val="ListParagraph"/>
+        <w:numPr>
+          <w:ilvl w:val="1"/>
+          <w:numId w:val="3"/>
+        </w:numPr>
+      </w:pPr>
+      <w:r>
+        <w:t xml:space="preserve">Direct: indicate the hard drop using a tutorial message </w:t>
+      </w:r>
+    </w:p>
+    <w:p>
+      <w:pPr>
+        <w:pStyle w:val="ListParagraph"/>
+        <w:numPr>
+          <w:ilvl w:val="0"/>
+          <w:numId w:val="3"/>
+        </w:numPr>
+      </w:pPr>
+      <w:r>
+        <w:t>Too many colors to keep track of (dynamic)</w:t>
+      </w:r>
+    </w:p>
+    <w:p>
+      <w:pPr>
+        <w:pStyle w:val="ListParagraph"/>
+        <w:numPr>
+          <w:ilvl w:val="1"/>
+          <w:numId w:val="3"/>
+        </w:numPr>
+      </w:pPr>
+      <w:r>
+        <w:t>Some players thought there were too many colors and found it difficult to switch between them</w:t>
+      </w:r>
+    </w:p>
+    <w:p>
+      <w:pPr>
+        <w:pStyle w:val="ListParagraph"/>
+        <w:numPr>
+          <w:ilvl w:val="1"/>
+          <w:numId w:val="3"/>
+        </w:numPr>
+      </w:pPr>
+      <w:r>
         <w:lastRenderedPageBreak/>
-        <w:t xml:space="preserve">Direct: we can change the tutorial stage to have stationary messages and have the pausing as optional so that the player can choose if he or she wants to interrupt the flow of the game </w:t>
-      </w:r>
-    </w:p>
-    <w:p>
-      <w:pPr>
-        <w:pStyle w:val="ListParagraph"/>
-        <w:numPr>
-          <w:ilvl w:val="0"/>
-          <w:numId w:val="3"/>
-        </w:numPr>
-      </w:pPr>
-      <w:r>
-        <w:t>Freezing player during boss approach (aesthetic)</w:t>
-      </w:r>
-    </w:p>
-    <w:p>
-      <w:pPr>
-        <w:pStyle w:val="ListParagraph"/>
-        <w:numPr>
-          <w:ilvl w:val="1"/>
-          <w:numId w:val="3"/>
-        </w:numPr>
-      </w:pPr>
-      <w:r>
-        <w:t>They didn’t like not being able to move before facing the boss. Many players thought it was a bug when it was intentional. Need to anticipate that people will be at the stairs before the boss</w:t>
-      </w:r>
-      <w:r>
-        <w:t xml:space="preserve"> and will get confused if they can’t move. </w:t>
-      </w:r>
-    </w:p>
-    <w:p>
-      <w:pPr>
-        <w:pStyle w:val="ListParagraph"/>
-        <w:numPr>
-          <w:ilvl w:val="1"/>
-          <w:numId w:val="3"/>
-        </w:numPr>
-      </w:pPr>
-      <w:r>
-        <w:t xml:space="preserve">Player suggested to add a sound to let the player know that the boss is coming </w:t>
-      </w:r>
-    </w:p>
-    <w:p>
-      <w:pPr>
-        <w:pStyle w:val="ListParagraph"/>
-        <w:numPr>
-          <w:ilvl w:val="1"/>
-          <w:numId w:val="3"/>
-        </w:numPr>
-      </w:pPr>
-      <w:r>
-        <w:t xml:space="preserve">Direct: add in a tutorial message to indicate that the player is paused due to the boss and add sound </w:t>
-      </w:r>
-    </w:p>
-    <w:p>
-      <w:pPr>
-        <w:pStyle w:val="ListParagraph"/>
-        <w:numPr>
-          <w:ilvl w:val="0"/>
-          <w:numId w:val="3"/>
-        </w:numPr>
-      </w:pPr>
-      <w:r>
-        <w:t>Slow moving screen (</w:t>
-      </w:r>
-      <w:r>
-        <w:t>mechanic</w:t>
-      </w:r>
-      <w:r>
-        <w:t>)</w:t>
-      </w:r>
-    </w:p>
-    <w:p>
-      <w:pPr>
-        <w:pStyle w:val="ListParagraph"/>
-        <w:numPr>
-          <w:ilvl w:val="1"/>
-          <w:numId w:val="3"/>
-        </w:numPr>
-      </w:pPr>
-      <w:r>
-        <w:t>Some players thought the tutorial camera was too slow, but some seemed to need the slow camera speed</w:t>
-      </w:r>
-    </w:p>
-    <w:p>
-      <w:pPr>
-        <w:pStyle w:val="ListParagraph"/>
-        <w:numPr>
-          <w:ilvl w:val="1"/>
-          <w:numId w:val="3"/>
-        </w:numPr>
-      </w:pPr>
-      <w:r>
-        <w:t xml:space="preserve">Direct: allow player to choose difficulty level, which affects camera speed </w:t>
-      </w:r>
-    </w:p>
-    <w:p>
-      <w:pPr>
-        <w:pStyle w:val="ListParagraph"/>
-        <w:numPr>
-          <w:ilvl w:val="0"/>
-          <w:numId w:val="3"/>
-        </w:numPr>
-      </w:pPr>
-      <w:r>
-        <w:t>Multicolored ice (aesthetics)</w:t>
-      </w:r>
-    </w:p>
-    <w:p>
-      <w:pPr>
-        <w:pStyle w:val="ListParagraph"/>
-        <w:numPr>
-          <w:ilvl w:val="1"/>
-          <w:numId w:val="3"/>
-        </w:numPr>
-      </w:pPr>
-      <w:r>
-        <w:t>It took players a while to figure out that colored ice can cause damage</w:t>
-      </w:r>
-      <w:r>
-        <w:t xml:space="preserve"> and should’ve been communicated better at the beginning </w:t>
-      </w:r>
-    </w:p>
-    <w:p>
-      <w:pPr>
-        <w:pStyle w:val="ListParagraph"/>
-        <w:numPr>
-          <w:ilvl w:val="1"/>
-          <w:numId w:val="3"/>
-        </w:numPr>
-      </w:pPr>
-      <w:r>
-        <w:t xml:space="preserve">Direct: include a tutorial step to explain the multicolored ice </w:t>
-      </w:r>
-    </w:p>
-    <w:p>
-      <w:pPr>
-        <w:pStyle w:val="ListParagraph"/>
-        <w:numPr>
-          <w:ilvl w:val="0"/>
-          <w:numId w:val="3"/>
-        </w:numPr>
-      </w:pPr>
-      <w:r>
-        <w:t>Color confusion (aesthetics)</w:t>
-      </w:r>
-    </w:p>
-    <w:p>
-      <w:pPr>
-        <w:pStyle w:val="ListParagraph"/>
-        <w:numPr>
-          <w:ilvl w:val="1"/>
-          <w:numId w:val="3"/>
-        </w:numPr>
-      </w:pPr>
-      <w:r>
-        <w:t xml:space="preserve">Players confused colors such as grey and blue, blue and purple, etc; </w:t>
-      </w:r>
-      <w:r>
-        <w:t xml:space="preserve">Improvement needed for fruit/color </w:t>
-      </w:r>
-      <w:r>
-        <w:t>distinction</w:t>
-      </w:r>
-      <w:r>
-        <w:t xml:space="preserve"> in the corner</w:t>
-      </w:r>
-    </w:p>
-    <w:p>
-      <w:pPr>
-        <w:pStyle w:val="ListParagraph"/>
-        <w:numPr>
-          <w:ilvl w:val="1"/>
-          <w:numId w:val="3"/>
-        </w:numPr>
-      </w:pPr>
-      <w:r>
-        <w:t xml:space="preserve">Direct: </w:t>
-      </w:r>
-      <w:r>
-        <w:t>change the chameleon default color to blue and take out the grey chameleon, make blue and purple tints more obvious for cat boss</w:t>
-      </w:r>
-    </w:p>
-    <w:p>
-      <w:pPr>
-        <w:pStyle w:val="ListParagraph"/>
-        <w:numPr>
-          <w:ilvl w:val="0"/>
-          <w:numId w:val="3"/>
-        </w:numPr>
-      </w:pPr>
-      <w:r>
-        <w:t>Tutorial Boss (dynamic)</w:t>
-      </w:r>
-    </w:p>
-    <w:p>
-      <w:pPr>
-        <w:pStyle w:val="ListParagraph"/>
-        <w:numPr>
-          <w:ilvl w:val="1"/>
-          <w:numId w:val="3"/>
-        </w:numPr>
-      </w:pPr>
-      <w:r>
-        <w:t>Some players didn’t know what to do at the boss level</w:t>
-      </w:r>
-    </w:p>
-    <w:p>
-      <w:pPr>
-        <w:pStyle w:val="ListParagraph"/>
-        <w:numPr>
-          <w:ilvl w:val="1"/>
-          <w:numId w:val="3"/>
-        </w:numPr>
-      </w:pPr>
-      <w:r>
-        <w:t>Direct: change the tutorial message so it is more clear</w:t>
-      </w:r>
-    </w:p>
-    <w:p>
-      <w:pPr>
-        <w:pStyle w:val="ListParagraph"/>
-        <w:numPr>
-          <w:ilvl w:val="0"/>
-          <w:numId w:val="3"/>
-        </w:numPr>
-      </w:pPr>
-      <w:r>
-        <w:t>Jump is disproportional to scrolling</w:t>
-      </w:r>
-      <w:r>
-        <w:t xml:space="preserve"> (</w:t>
-      </w:r>
-      <w:r>
-        <w:t>mechanic</w:t>
-      </w:r>
-      <w:r>
-        <w:t>)</w:t>
-      </w:r>
-    </w:p>
-    <w:p>
-      <w:pPr>
-        <w:pStyle w:val="ListParagraph"/>
-        <w:numPr>
-          <w:ilvl w:val="1"/>
-          <w:numId w:val="3"/>
-        </w:numPr>
-      </w:pPr>
-      <w:r>
-        <w:t xml:space="preserve">Jump was too powerful </w:t>
-      </w:r>
-    </w:p>
-    <w:p>
-      <w:pPr>
-        <w:pStyle w:val="ListParagraph"/>
-        <w:numPr>
-          <w:ilvl w:val="1"/>
-          <w:numId w:val="3"/>
-        </w:numPr>
-      </w:pPr>
-      <w:r>
-        <w:t>Direct: decrease the jump value</w:t>
-      </w:r>
-    </w:p>
-    <w:p>
-      <w:pPr>
-        <w:pStyle w:val="ListParagraph"/>
-        <w:numPr>
-          <w:ilvl w:val="0"/>
-          <w:numId w:val="3"/>
-        </w:numPr>
-      </w:pPr>
-      <w:r>
-        <w:t>The importance of color wasn’t expressed enough</w:t>
-      </w:r>
-      <w:r>
-        <w:t xml:space="preserve"> (aesthetic)</w:t>
-      </w:r>
-    </w:p>
-    <w:p>
-      <w:pPr>
-        <w:pStyle w:val="ListParagraph"/>
-        <w:numPr>
-          <w:ilvl w:val="1"/>
-          <w:numId w:val="3"/>
-        </w:numPr>
-      </w:pPr>
-      <w:r>
-        <w:t>Players didn’t follow the color changes as well</w:t>
-      </w:r>
-    </w:p>
-    <w:p>
-      <w:pPr>
-        <w:pStyle w:val="ListParagraph"/>
-        <w:numPr>
-          <w:ilvl w:val="1"/>
-          <w:numId w:val="3"/>
-        </w:numPr>
-      </w:pPr>
-      <w:r>
-        <w:t xml:space="preserve">Indirect: remove confusing colors </w:t>
-      </w:r>
-    </w:p>
-    <w:p>
-      <w:pPr>
-        <w:pStyle w:val="ListParagraph"/>
-        <w:numPr>
-          <w:ilvl w:val="0"/>
-          <w:numId w:val="3"/>
-        </w:numPr>
-      </w:pPr>
-      <w:r>
-        <w:t>One player</w:t>
-      </w:r>
-      <w:r>
-        <w:t xml:space="preserve"> wanted more lives</w:t>
-      </w:r>
-      <w:r>
-        <w:t xml:space="preserve"> (mechanic) </w:t>
-      </w:r>
-    </w:p>
-    <w:p>
-      <w:pPr>
-        <w:pStyle w:val="ListParagraph"/>
-        <w:numPr>
-          <w:ilvl w:val="1"/>
-          <w:numId w:val="3"/>
-        </w:numPr>
-      </w:pPr>
-      <w:r>
-        <w:t>One player thought it was too hard and wanted additional lives</w:t>
-      </w:r>
-    </w:p>
-    <w:p>
-      <w:pPr>
-        <w:pStyle w:val="ListParagraph"/>
-        <w:numPr>
-          <w:ilvl w:val="1"/>
-          <w:numId w:val="3"/>
-        </w:numPr>
-      </w:pPr>
-      <w:r>
-        <w:t>Ignore issue: we want the game to be reasonably challenging, adding additional lives will make it very easy and would not pose a challenge to the player</w:t>
-      </w:r>
-    </w:p>
-    <w:p>
-      <w:pPr>
-        <w:pStyle w:val="ListParagraph"/>
-        <w:numPr>
-          <w:ilvl w:val="0"/>
-          <w:numId w:val="3"/>
-        </w:numPr>
-      </w:pPr>
-      <w:r>
-        <w:t>Health as items (</w:t>
-      </w:r>
-      <w:r>
-        <w:t>interface</w:t>
-      </w:r>
-      <w:r>
-        <w:t>)</w:t>
-      </w:r>
-    </w:p>
-    <w:p>
-      <w:pPr>
-        <w:pStyle w:val="ListParagraph"/>
-        <w:numPr>
-          <w:ilvl w:val="1"/>
-          <w:numId w:val="3"/>
-        </w:numPr>
-      </w:pPr>
-      <w:r>
-        <w:t xml:space="preserve">Players thought the hearts </w:t>
-      </w:r>
-      <w:r>
-        <w:t xml:space="preserve">as lives </w:t>
-      </w:r>
-      <w:r>
-        <w:t>were items when they indicate health</w:t>
-      </w:r>
-      <w:r>
-        <w:t xml:space="preserve"> </w:t>
-      </w:r>
-    </w:p>
-    <w:p>
-      <w:pPr>
-        <w:pStyle w:val="ListParagraph"/>
-        <w:numPr>
-          <w:ilvl w:val="1"/>
-          <w:numId w:val="3"/>
-        </w:numPr>
-      </w:pPr>
-      <w:r>
-        <w:t xml:space="preserve">Direct: add see through background to health and possibly add label </w:t>
-      </w:r>
-      <w:r>
-        <w:t xml:space="preserve"> </w:t>
-      </w:r>
-    </w:p>
-    <w:p>
-      <w:pPr>
-        <w:pStyle w:val="ListParagraph"/>
-        <w:numPr>
-          <w:ilvl w:val="0"/>
-          <w:numId w:val="3"/>
-        </w:numPr>
-      </w:pPr>
-      <w:r>
-        <w:t>Jumping takes people too far</w:t>
-      </w:r>
-    </w:p>
-    <w:p>
-      <w:pPr>
-        <w:pStyle w:val="ListParagraph"/>
-        <w:numPr>
-          <w:ilvl w:val="1"/>
-          <w:numId w:val="3"/>
-        </w:numPr>
-      </w:pPr>
-      <w:r>
-        <w:lastRenderedPageBreak/>
-        <w:t>Some people got far with just jumping through everything</w:t>
-      </w:r>
-      <w:r>
-        <w:t xml:space="preserve"> which takes away from enjoying the game</w:t>
-      </w:r>
-    </w:p>
-    <w:p>
-      <w:pPr>
-        <w:pStyle w:val="ListParagraph"/>
-        <w:numPr>
-          <w:ilvl w:val="1"/>
-          <w:numId w:val="3"/>
-        </w:numPr>
-      </w:pPr>
-      <w:r>
-        <w:t xml:space="preserve">Direct: add more obstacles </w:t>
-      </w:r>
-    </w:p>
-    <w:p>
-      <w:pPr>
-        <w:pStyle w:val="ListParagraph"/>
-        <w:numPr>
-          <w:ilvl w:val="0"/>
-          <w:numId w:val="3"/>
-        </w:numPr>
-      </w:pPr>
-      <w:r>
-        <w:t>Ice stage length (dynamic)</w:t>
-      </w:r>
-    </w:p>
-    <w:p>
-      <w:pPr>
-        <w:pStyle w:val="ListParagraph"/>
-        <w:numPr>
-          <w:ilvl w:val="1"/>
-          <w:numId w:val="3"/>
-        </w:numPr>
-      </w:pPr>
-      <w:r>
-        <w:t>Some people thought ice stage was too long</w:t>
-      </w:r>
-    </w:p>
-    <w:p>
-      <w:pPr>
-        <w:pStyle w:val="ListParagraph"/>
-        <w:numPr>
-          <w:ilvl w:val="1"/>
-          <w:numId w:val="3"/>
-        </w:numPr>
-      </w:pPr>
-      <w:r>
-        <w:t>Indirect: increase the camera speed of ice stage</w:t>
-      </w:r>
-    </w:p>
-    <w:p>
-      <w:pPr>
-        <w:pStyle w:val="ListParagraph"/>
-        <w:numPr>
-          <w:ilvl w:val="0"/>
-          <w:numId w:val="3"/>
-        </w:numPr>
-      </w:pPr>
-      <w:r>
-        <w:t>Hard drop (mechanic)</w:t>
-      </w:r>
-    </w:p>
-    <w:p>
-      <w:pPr>
-        <w:pStyle w:val="ListParagraph"/>
-        <w:numPr>
-          <w:ilvl w:val="1"/>
-          <w:numId w:val="3"/>
-        </w:numPr>
-      </w:pPr>
-      <w:r>
-        <w:t xml:space="preserve">Player didn’t realize there was a hard drop </w:t>
-      </w:r>
-    </w:p>
-    <w:p>
-      <w:pPr>
-        <w:pStyle w:val="ListParagraph"/>
-        <w:numPr>
-          <w:ilvl w:val="1"/>
-          <w:numId w:val="3"/>
-        </w:numPr>
-      </w:pPr>
-      <w:r>
-        <w:t xml:space="preserve">Direct: indicate the hard drop using a tutorial message </w:t>
-      </w:r>
-    </w:p>
-    <w:p>
-      <w:pPr>
-        <w:pStyle w:val="ListParagraph"/>
-        <w:numPr>
-          <w:ilvl w:val="0"/>
-          <w:numId w:val="3"/>
-        </w:numPr>
-      </w:pPr>
-      <w:r>
-        <w:t>Too many colors to keep track of (dynamic)</w:t>
-      </w:r>
-    </w:p>
-    <w:p>
-      <w:pPr>
-        <w:pStyle w:val="ListParagraph"/>
-        <w:numPr>
-          <w:ilvl w:val="1"/>
-          <w:numId w:val="3"/>
-        </w:numPr>
-      </w:pPr>
-      <w:r>
-        <w:t>Some players thought there were too many colors and found it difficult to switch between them</w:t>
-      </w:r>
-    </w:p>
-    <w:p>
-      <w:pPr>
-        <w:pStyle w:val="ListParagraph"/>
-        <w:numPr>
-          <w:ilvl w:val="1"/>
-          <w:numId w:val="3"/>
-        </w:numPr>
-      </w:pPr>
-      <w:r>
         <w:t xml:space="preserve">Direct: restructure interface format to make colors more clear, also introduce colors slowly to allow players to get them accustomed to them </w:t>
       </w:r>
     </w:p>
@@ -1532,6 +1193,9 @@
       <w:r>
         <w:t xml:space="preserve"> Tyler James, Stacy Nguyen, Het Bharucha</w:t>
       </w:r>
+      <w:r>
+        <w:t>, Meera, Tyree</w:t>
+      </w:r>
     </w:p>
     <w:p>
       <w:pPr>
@@ -1834,7 +1498,19 @@
         <w:rPr>
           <w:i/>
         </w:rPr>
-        <w:t>Yes, tutourial laid out well</w:t>
+        <w:t xml:space="preserve">Yes, </w:t>
+      </w:r>
+      <w:r>
+        <w:rPr>
+          <w:i/>
+        </w:rPr>
+        <w:t>tutorial</w:t>
+      </w:r>
+      <w:r>
+        <w:rPr>
+          <w:i/>
+        </w:rPr>
+        <w:t xml:space="preserve"> laid out well</w:t>
       </w:r>
     </w:p>
     <w:p>
@@ -1858,6 +1534,26 @@
     </w:p>
     <w:p>
       <w:pPr>
+        <w:pStyle w:val="ListParagraph"/>
+        <w:numPr>
+          <w:ilvl w:val="0"/>
+          <w:numId w:val="5"/>
+        </w:numPr>
+        <w:spacing w:after="120" w:line="240" w:lineRule="auto"/>
+        <w:rPr>
+          <w:i/>
+        </w:rPr>
+      </w:pPr>
+      <w:r>
+        <w:rPr>
+          <w:i/>
+        </w:rPr>
+        <w:lastRenderedPageBreak/>
+        <w:t>Yes, everyone has seen this type of game before</w:t>
+      </w:r>
+    </w:p>
+    <w:p>
+      <w:pPr>
         <w:spacing w:after="120" w:line="240" w:lineRule="auto"/>
         <w:rPr>
           <w:i/>
@@ -2000,28 +1696,6 @@
     </w:p>
     <w:p>
       <w:pPr>
-        <w:pStyle w:val="ListParagraph"/>
-        <w:numPr>
-          <w:ilvl w:val="0"/>
-          <w:numId w:val="4"/>
-        </w:numPr>
-        <w:spacing w:after="120" w:line="240" w:lineRule="auto"/>
-        <w:rPr>
-          <w:i/>
-        </w:rPr>
-      </w:pPr>
-    </w:p>
-    <w:p>
-      <w:pPr>
-        <w:spacing w:after="120" w:line="240" w:lineRule="auto"/>
-        <w:ind w:left="360"/>
-        <w:rPr>
-          <w:i/>
-        </w:rPr>
-      </w:pPr>
-    </w:p>
-    <w:p>
-      <w:pPr>
         <w:spacing w:after="120" w:line="240" w:lineRule="auto"/>
         <w:rPr>
           <w:i/>
@@ -2075,19 +1749,41 @@
     </w:p>
     <w:p>
       <w:pPr>
-        <w:spacing w:after="120" w:line="240" w:lineRule="auto"/>
-        <w:rPr>
-          <w:i/>
-        </w:rPr>
-      </w:pPr>
-    </w:p>
-    <w:p>
-      <w:pPr>
-        <w:spacing w:after="120" w:line="240" w:lineRule="auto"/>
-        <w:rPr>
-          <w:i/>
-        </w:rPr>
-      </w:pPr>
+        <w:pStyle w:val="ListParagraph"/>
+        <w:numPr>
+          <w:ilvl w:val="0"/>
+          <w:numId w:val="4"/>
+        </w:numPr>
+        <w:spacing w:after="120" w:line="240" w:lineRule="auto"/>
+        <w:rPr>
+          <w:i/>
+        </w:rPr>
+      </w:pPr>
+      <w:r>
+        <w:rPr>
+          <w:i/>
+        </w:rPr>
+        <w:t>Yes, stay in the screen and go up. Wasn’t clear to get lives taken away.</w:t>
+      </w:r>
+    </w:p>
+    <w:p>
+      <w:pPr>
+        <w:pStyle w:val="ListParagraph"/>
+        <w:numPr>
+          <w:ilvl w:val="0"/>
+          <w:numId w:val="4"/>
+        </w:numPr>
+        <w:spacing w:after="120" w:line="240" w:lineRule="auto"/>
+        <w:rPr>
+          <w:i/>
+        </w:rPr>
+      </w:pPr>
+      <w:r>
+        <w:rPr>
+          <w:i/>
+        </w:rPr>
+        <w:t>Yes, the objective was to collect fruit, stay alive, and beat bosses</w:t>
+      </w:r>
     </w:p>
     <w:p>
       <w:pPr>
@@ -2104,51 +1800,429 @@
           <w:b/>
         </w:rPr>
       </w:pPr>
-    </w:p>
-    <w:p>
-      <w:pPr>
-        <w:spacing w:after="120" w:line="240" w:lineRule="auto"/>
+      <w:r>
         <w:rPr>
           <w:b/>
         </w:rPr>
-      </w:pPr>
+        <w:t>Questions about Mechanics</w:t>
+      </w:r>
       <w:r>
         <w:rPr>
           <w:b/>
         </w:rPr>
-        <w:t>Questions about Mechanics</w:t>
-      </w:r>
-      <w:r>
+        <w:t xml:space="preserve"> and Interface</w:t>
+      </w:r>
+    </w:p>
+    <w:p>
+      <w:pPr>
+        <w:spacing w:after="120" w:line="240" w:lineRule="auto"/>
+        <w:rPr>
+          <w:i/>
+        </w:rPr>
+      </w:pPr>
+      <w:r>
+        <w:rPr>
+          <w:i/>
+        </w:rPr>
+        <w:t>We</w:t>
+      </w:r>
+      <w:r>
+        <w:rPr>
+          <w:i/>
+        </w:rPr>
+        <w:t>re th</w:t>
+      </w:r>
+      <w:r>
+        <w:rPr>
+          <w:i/>
+        </w:rPr>
+        <w:t>e mechanics easy</w:t>
+      </w:r>
+      <w:r>
+        <w:rPr>
+          <w:i/>
+        </w:rPr>
+        <w:t xml:space="preserve"> </w:t>
+      </w:r>
+      <w:r>
+        <w:rPr>
+          <w:i/>
+        </w:rPr>
+        <w:t>to</w:t>
+      </w:r>
+      <w:r>
+        <w:rPr>
+          <w:i/>
+        </w:rPr>
+        <w:t xml:space="preserve"> </w:t>
+      </w:r>
+      <w:r>
+        <w:rPr>
+          <w:i/>
+        </w:rPr>
+        <w:t>understand and perform</w:t>
+      </w:r>
+      <w:r>
+        <w:rPr>
+          <w:i/>
+        </w:rPr>
+        <w:t>?</w:t>
+      </w:r>
+    </w:p>
+    <w:p>
+      <w:pPr>
+        <w:pStyle w:val="ListParagraph"/>
+        <w:numPr>
+          <w:ilvl w:val="0"/>
+          <w:numId w:val="4"/>
+        </w:numPr>
+        <w:spacing w:after="120" w:line="240" w:lineRule="auto"/>
+        <w:rPr>
+          <w:i/>
+        </w:rPr>
+      </w:pPr>
+      <w:r>
+        <w:rPr>
+          <w:i/>
+        </w:rPr>
+        <w:t>Simple platformer</w:t>
+      </w:r>
+    </w:p>
+    <w:p>
+      <w:pPr>
+        <w:pStyle w:val="ListParagraph"/>
+        <w:numPr>
+          <w:ilvl w:val="0"/>
+          <w:numId w:val="4"/>
+        </w:numPr>
+        <w:spacing w:after="120" w:line="240" w:lineRule="auto"/>
+        <w:rPr>
+          <w:i/>
+        </w:rPr>
+      </w:pPr>
+      <w:r>
+        <w:rPr>
+          <w:i/>
+        </w:rPr>
+        <w:t xml:space="preserve">Yes, except for tutorial – no pausing – and put messages right above the situation eg red fruit or yellow enemy – or allow pause and then they can pause to read messages </w:t>
+      </w:r>
+    </w:p>
+    <w:p>
+      <w:pPr>
+        <w:spacing w:after="120" w:line="240" w:lineRule="auto"/>
+        <w:rPr>
+          <w:i/>
+        </w:rPr>
+      </w:pPr>
+    </w:p>
+    <w:p>
+      <w:pPr>
+        <w:spacing w:after="120" w:line="240" w:lineRule="auto"/>
+        <w:rPr>
+          <w:i/>
+        </w:rPr>
+      </w:pPr>
+      <w:r>
+        <w:rPr>
+          <w:i/>
+        </w:rPr>
+        <w:t>How did the controls feel? Did they make sense?</w:t>
+      </w:r>
+    </w:p>
+    <w:p>
+      <w:pPr>
+        <w:pStyle w:val="ListParagraph"/>
+        <w:numPr>
+          <w:ilvl w:val="0"/>
+          <w:numId w:val="4"/>
+        </w:numPr>
+        <w:spacing w:after="120" w:line="240" w:lineRule="auto"/>
+        <w:rPr>
+          <w:i/>
+        </w:rPr>
+      </w:pPr>
+      <w:r>
+        <w:rPr>
+          <w:i/>
+        </w:rPr>
+        <w:t>Yes</w:t>
+      </w:r>
+    </w:p>
+    <w:p>
+      <w:pPr>
+        <w:pStyle w:val="ListParagraph"/>
+        <w:numPr>
+          <w:ilvl w:val="0"/>
+          <w:numId w:val="4"/>
+        </w:numPr>
+        <w:spacing w:after="120" w:line="240" w:lineRule="auto"/>
+        <w:rPr>
+          <w:i/>
+        </w:rPr>
+      </w:pPr>
+      <w:r>
+        <w:rPr>
+          <w:i/>
+        </w:rPr>
+        <w:t xml:space="preserve">Nothing off – jumping and speed are fine </w:t>
+      </w:r>
+    </w:p>
+    <w:p>
+      <w:pPr>
+        <w:pStyle w:val="ListParagraph"/>
+        <w:numPr>
+          <w:ilvl w:val="0"/>
+          <w:numId w:val="4"/>
+        </w:numPr>
+        <w:spacing w:after="120" w:line="240" w:lineRule="auto"/>
+        <w:rPr>
+          <w:i/>
+        </w:rPr>
+      </w:pPr>
+      <w:r>
+        <w:rPr>
+          <w:i/>
+        </w:rPr>
+        <w:t xml:space="preserve">Might be difficult for ppl not used to platformers </w:t>
+      </w:r>
+    </w:p>
+    <w:p>
+      <w:pPr>
+        <w:pStyle w:val="ListParagraph"/>
+        <w:numPr>
+          <w:ilvl w:val="0"/>
+          <w:numId w:val="4"/>
+        </w:numPr>
+        <w:spacing w:after="120" w:line="240" w:lineRule="auto"/>
+        <w:rPr>
+          <w:i/>
+        </w:rPr>
+      </w:pPr>
+      <w:r>
+        <w:rPr>
+          <w:i/>
+        </w:rPr>
+        <w:t xml:space="preserve">Reduce jump height </w:t>
+      </w:r>
+    </w:p>
+    <w:p>
+      <w:pPr>
+        <w:pStyle w:val="ListParagraph"/>
+        <w:numPr>
+          <w:ilvl w:val="0"/>
+          <w:numId w:val="4"/>
+        </w:numPr>
+        <w:spacing w:after="120" w:line="240" w:lineRule="auto"/>
+        <w:rPr>
+          <w:i/>
+        </w:rPr>
+      </w:pPr>
+      <w:r>
+        <w:rPr>
+          <w:i/>
+        </w:rPr>
+        <w:t>Changing colors was extra, because the game was fast paced</w:t>
+      </w:r>
+    </w:p>
+    <w:p>
+      <w:pPr>
+        <w:pStyle w:val="ListParagraph"/>
+        <w:numPr>
+          <w:ilvl w:val="0"/>
+          <w:numId w:val="4"/>
+        </w:numPr>
+        <w:spacing w:after="120" w:line="240" w:lineRule="auto"/>
+        <w:rPr>
+          <w:i/>
+        </w:rPr>
+      </w:pPr>
+      <w:r>
+        <w:rPr>
+          <w:i/>
+        </w:rPr>
+        <w:t>Feels smooth an efficent</w:t>
+      </w:r>
+    </w:p>
+    <w:p>
+      <w:pPr>
+        <w:spacing w:after="120" w:line="240" w:lineRule="auto"/>
+        <w:rPr>
+          <w:i/>
+        </w:rPr>
+      </w:pPr>
+    </w:p>
+    <w:p>
+      <w:pPr>
+        <w:spacing w:after="120" w:line="240" w:lineRule="auto"/>
+        <w:rPr>
+          <w:i/>
+        </w:rPr>
+      </w:pPr>
+      <w:r>
+        <w:rPr>
+          <w:i/>
+        </w:rPr>
+        <w:t>Could you find the information you needed on the interface?</w:t>
+      </w:r>
+      <w:r>
+        <w:rPr>
+          <w:i/>
+        </w:rPr>
+        <w:t xml:space="preserve"> </w:t>
+      </w:r>
+    </w:p>
+    <w:p>
+      <w:pPr>
+        <w:pStyle w:val="ListParagraph"/>
+        <w:numPr>
+          <w:ilvl w:val="0"/>
+          <w:numId w:val="4"/>
+        </w:numPr>
+        <w:spacing w:after="120" w:line="240" w:lineRule="auto"/>
+        <w:rPr>
+          <w:i/>
+        </w:rPr>
+      </w:pPr>
+      <w:r>
+        <w:rPr>
+          <w:i/>
+        </w:rPr>
+        <w:t>Y</w:t>
+      </w:r>
+      <w:r>
+        <w:rPr>
+          <w:i/>
+        </w:rPr>
+        <w:t>es</w:t>
+      </w:r>
+    </w:p>
+    <w:p>
+      <w:pPr>
+        <w:pStyle w:val="ListParagraph"/>
+        <w:numPr>
+          <w:ilvl w:val="0"/>
+          <w:numId w:val="4"/>
+        </w:numPr>
+        <w:spacing w:after="120" w:line="240" w:lineRule="auto"/>
+        <w:rPr>
+          <w:i/>
+        </w:rPr>
+      </w:pPr>
+      <w:r>
+        <w:rPr>
+          <w:i/>
+        </w:rPr>
+        <w:t xml:space="preserve">Nice interface – easy to understand </w:t>
+      </w:r>
+    </w:p>
+    <w:p>
+      <w:pPr>
+        <w:pStyle w:val="ListParagraph"/>
+        <w:numPr>
+          <w:ilvl w:val="0"/>
+          <w:numId w:val="4"/>
+        </w:numPr>
+        <w:spacing w:after="120" w:line="240" w:lineRule="auto"/>
+        <w:rPr>
+          <w:i/>
+        </w:rPr>
+      </w:pPr>
+      <w:r>
+        <w:rPr>
+          <w:i/>
+        </w:rPr>
+        <w:t>It was exciting</w:t>
+      </w:r>
+    </w:p>
+    <w:p>
+      <w:pPr>
+        <w:spacing w:after="120" w:line="240" w:lineRule="auto"/>
+      </w:pPr>
+    </w:p>
+    <w:p>
+      <w:pPr>
+        <w:spacing w:after="120" w:line="240" w:lineRule="auto"/>
         <w:rPr>
           <w:b/>
         </w:rPr>
-        <w:t xml:space="preserve"> and Interface</w:t>
-      </w:r>
-    </w:p>
-    <w:p>
-      <w:pPr>
-        <w:spacing w:after="120" w:line="240" w:lineRule="auto"/>
-        <w:rPr>
-          <w:i/>
-        </w:rPr>
-      </w:pPr>
-      <w:r>
-        <w:rPr>
-          <w:i/>
-        </w:rPr>
-        <w:t>We</w:t>
-      </w:r>
-      <w:r>
-        <w:rPr>
-          <w:i/>
-        </w:rPr>
-        <w:t>re th</w:t>
-      </w:r>
-      <w:r>
-        <w:rPr>
-          <w:i/>
-        </w:rPr>
-        <w:t>e mechanics easy</w:t>
+      </w:pPr>
+      <w:r>
+        <w:rPr>
+          <w:b/>
+        </w:rPr>
+        <w:t>Questions about Dynamics</w:t>
+      </w:r>
+    </w:p>
+    <w:p>
+      <w:pPr>
+        <w:spacing w:after="120" w:line="240" w:lineRule="auto"/>
+        <w:rPr>
+          <w:i/>
+        </w:rPr>
+      </w:pPr>
+      <w:r>
+        <w:rPr>
+          <w:i/>
+        </w:rPr>
+        <w:t>What do you feel about the gameplay?</w:t>
+      </w:r>
+    </w:p>
+    <w:p>
+      <w:pPr>
+        <w:pStyle w:val="ListParagraph"/>
+        <w:numPr>
+          <w:ilvl w:val="0"/>
+          <w:numId w:val="4"/>
+        </w:numPr>
+        <w:spacing w:after="120" w:line="240" w:lineRule="auto"/>
+        <w:rPr>
+          <w:i/>
+        </w:rPr>
+      </w:pPr>
+      <w:r>
+        <w:rPr>
+          <w:i/>
+        </w:rPr>
+        <w:t>Pace felt a little slow</w:t>
+      </w:r>
+    </w:p>
+    <w:p>
+      <w:pPr>
+        <w:pStyle w:val="ListParagraph"/>
+        <w:numPr>
+          <w:ilvl w:val="0"/>
+          <w:numId w:val="4"/>
+        </w:numPr>
+        <w:spacing w:after="120" w:line="240" w:lineRule="auto"/>
+        <w:rPr>
+          <w:i/>
+        </w:rPr>
+      </w:pPr>
+      <w:r>
+        <w:rPr>
+          <w:i/>
+        </w:rPr>
+        <w:lastRenderedPageBreak/>
+        <w:t xml:space="preserve">Liked idea – challenging </w:t>
+      </w:r>
+    </w:p>
+    <w:p>
+      <w:pPr>
+        <w:pStyle w:val="ListParagraph"/>
+        <w:numPr>
+          <w:ilvl w:val="0"/>
+          <w:numId w:val="4"/>
+        </w:numPr>
+        <w:spacing w:after="120" w:line="240" w:lineRule="auto"/>
+        <w:rPr>
+          <w:i/>
+        </w:rPr>
+      </w:pPr>
+      <w:r>
+        <w:rPr>
+          <w:i/>
+        </w:rPr>
+        <w:t>Camera scrolling slow – but plays a lot of platformers – felt slow on ice</w:t>
       </w:r>
       <w:r>
         <w:rPr>
@@ -2160,7 +2234,268 @@
         <w:rPr>
           <w:i/>
         </w:rPr>
-        <w:t>to</w:t>
+        <w:t xml:space="preserve">stage – ice level long but camera was slow </w:t>
+      </w:r>
+    </w:p>
+    <w:p>
+      <w:pPr>
+        <w:spacing w:after="120" w:line="240" w:lineRule="auto"/>
+        <w:rPr>
+          <w:i/>
+        </w:rPr>
+      </w:pPr>
+    </w:p>
+    <w:p>
+      <w:pPr>
+        <w:spacing w:after="120" w:line="240" w:lineRule="auto"/>
+        <w:rPr>
+          <w:i/>
+        </w:rPr>
+      </w:pPr>
+      <w:r>
+        <w:rPr>
+          <w:i/>
+        </w:rPr>
+        <w:t>What types of choices</w:t>
+      </w:r>
+      <w:r>
+        <w:rPr>
+          <w:i/>
+        </w:rPr>
+        <w:t xml:space="preserve"> or tactics and strategies</w:t>
+      </w:r>
+      <w:r>
+        <w:rPr>
+          <w:i/>
+        </w:rPr>
+        <w:t xml:space="preserve"> did you make during the game?</w:t>
+      </w:r>
+    </w:p>
+    <w:p>
+      <w:pPr>
+        <w:pStyle w:val="ListParagraph"/>
+        <w:numPr>
+          <w:ilvl w:val="0"/>
+          <w:numId w:val="4"/>
+        </w:numPr>
+        <w:spacing w:after="120" w:line="240" w:lineRule="auto"/>
+        <w:rPr>
+          <w:i/>
+        </w:rPr>
+      </w:pPr>
+      <w:r>
+        <w:rPr>
+          <w:i/>
+        </w:rPr>
+        <w:t>Player was given few decisions on which path to take to the top, very linear</w:t>
+      </w:r>
+    </w:p>
+    <w:p>
+      <w:pPr>
+        <w:pStyle w:val="ListParagraph"/>
+        <w:numPr>
+          <w:ilvl w:val="0"/>
+          <w:numId w:val="4"/>
+        </w:numPr>
+        <w:spacing w:after="120" w:line="240" w:lineRule="auto"/>
+        <w:rPr>
+          <w:i/>
+        </w:rPr>
+      </w:pPr>
+      <w:r>
+        <w:rPr>
+          <w:i/>
+        </w:rPr>
+        <w:t>Change colo</w:t>
+      </w:r>
+      <w:r>
+        <w:rPr>
+          <w:i/>
+        </w:rPr>
+        <w:t>rs while in air for platforms (</w:t>
+      </w:r>
+      <w:r>
+        <w:rPr>
+          <w:i/>
+        </w:rPr>
+        <w:t xml:space="preserve">ice stage) </w:t>
+      </w:r>
+    </w:p>
+    <w:p>
+      <w:pPr>
+        <w:pStyle w:val="ListParagraph"/>
+        <w:numPr>
+          <w:ilvl w:val="0"/>
+          <w:numId w:val="4"/>
+        </w:numPr>
+        <w:spacing w:after="120" w:line="240" w:lineRule="auto"/>
+        <w:rPr>
+          <w:i/>
+        </w:rPr>
+      </w:pPr>
+      <w:r>
+        <w:rPr>
+          <w:i/>
+        </w:rPr>
+        <w:t>None really, my only option was to keep jumping, it was easy to avoid enemies</w:t>
+      </w:r>
+    </w:p>
+    <w:p>
+      <w:pPr>
+        <w:pStyle w:val="ListParagraph"/>
+        <w:numPr>
+          <w:ilvl w:val="0"/>
+          <w:numId w:val="4"/>
+        </w:numPr>
+        <w:spacing w:after="120" w:line="240" w:lineRule="auto"/>
+        <w:rPr>
+          <w:i/>
+        </w:rPr>
+      </w:pPr>
+      <w:r>
+        <w:rPr>
+          <w:i/>
+        </w:rPr>
+        <w:t>Following the path of the color you are and keep track of the amount of fruit you have</w:t>
+      </w:r>
+    </w:p>
+    <w:p>
+      <w:pPr>
+        <w:spacing w:after="120" w:line="240" w:lineRule="auto"/>
+        <w:rPr>
+          <w:i/>
+        </w:rPr>
+      </w:pPr>
+    </w:p>
+    <w:p>
+      <w:pPr>
+        <w:spacing w:after="120" w:line="240" w:lineRule="auto"/>
+        <w:rPr>
+          <w:b/>
+        </w:rPr>
+      </w:pPr>
+      <w:r>
+        <w:rPr>
+          <w:b/>
+        </w:rPr>
+        <w:t>Questions about Aesthetics</w:t>
+      </w:r>
+    </w:p>
+    <w:p>
+      <w:pPr>
+        <w:spacing w:after="120" w:line="240" w:lineRule="auto"/>
+        <w:rPr>
+          <w:i/>
+        </w:rPr>
+      </w:pPr>
+      <w:r>
+        <w:rPr>
+          <w:i/>
+        </w:rPr>
+        <w:t xml:space="preserve">When did you begin to feel or experience </w:t>
+      </w:r>
+      <w:r>
+        <w:rPr>
+          <w:i/>
+        </w:rPr>
+        <w:t>fun and cute</w:t>
+      </w:r>
+      <w:r>
+        <w:rPr>
+          <w:i/>
+        </w:rPr>
+        <w:t xml:space="preserve">?  </w:t>
+      </w:r>
+    </w:p>
+    <w:p>
+      <w:pPr>
+        <w:pStyle w:val="ListParagraph"/>
+        <w:numPr>
+          <w:ilvl w:val="0"/>
+          <w:numId w:val="4"/>
+        </w:numPr>
+        <w:spacing w:after="120" w:line="240" w:lineRule="auto"/>
+        <w:rPr>
+          <w:i/>
+        </w:rPr>
+      </w:pPr>
+      <w:r>
+        <w:rPr>
+          <w:i/>
+        </w:rPr>
+        <w:t>When I first changed colors to defeat my first enemy</w:t>
+      </w:r>
+    </w:p>
+    <w:p>
+      <w:pPr>
+        <w:pStyle w:val="ListParagraph"/>
+        <w:numPr>
+          <w:ilvl w:val="0"/>
+          <w:numId w:val="4"/>
+        </w:numPr>
+        <w:spacing w:after="120" w:line="240" w:lineRule="auto"/>
+        <w:rPr>
+          <w:i/>
+        </w:rPr>
+      </w:pPr>
+      <w:r>
+        <w:rPr>
+          <w:i/>
+        </w:rPr>
+        <w:t>Immediately</w:t>
+      </w:r>
+    </w:p>
+    <w:p>
+      <w:pPr>
+        <w:pStyle w:val="ListParagraph"/>
+        <w:numPr>
+          <w:ilvl w:val="0"/>
+          <w:numId w:val="4"/>
+        </w:numPr>
+        <w:spacing w:after="120" w:line="240" w:lineRule="auto"/>
+        <w:rPr>
+          <w:i/>
+        </w:rPr>
+      </w:pPr>
+      <w:r>
+        <w:rPr>
+          <w:i/>
+        </w:rPr>
+        <w:t>Beginning of the game when first started collecting fruit</w:t>
+      </w:r>
+    </w:p>
+    <w:p>
+      <w:pPr>
+        <w:spacing w:after="120" w:line="240" w:lineRule="auto"/>
+        <w:rPr>
+          <w:i/>
+        </w:rPr>
+      </w:pPr>
+    </w:p>
+    <w:p>
+      <w:pPr>
+        <w:spacing w:after="120" w:line="240" w:lineRule="auto"/>
+        <w:rPr>
+          <w:i/>
+        </w:rPr>
+      </w:pPr>
+      <w:r>
+        <w:rPr>
+          <w:i/>
+        </w:rPr>
+        <w:t>Did anything feel</w:t>
+      </w:r>
+      <w:r>
+        <w:rPr>
+          <w:i/>
+        </w:rPr>
+        <w:t>, look, or sound</w:t>
+      </w:r>
+      <w:r>
+        <w:rPr>
+          <w:i/>
+        </w:rPr>
+        <w:t xml:space="preserve"> clunky,</w:t>
       </w:r>
       <w:r>
         <w:rPr>
@@ -2172,7 +2507,185 @@
         <w:rPr>
           <w:i/>
         </w:rPr>
-        <w:t>understand and perform</w:t>
+        <w:t>awkward, or confusing?</w:t>
+      </w:r>
+    </w:p>
+    <w:p>
+      <w:pPr>
+        <w:pStyle w:val="ListParagraph"/>
+        <w:numPr>
+          <w:ilvl w:val="0"/>
+          <w:numId w:val="4"/>
+        </w:numPr>
+        <w:spacing w:after="120" w:line="240" w:lineRule="auto"/>
+        <w:rPr>
+          <w:i/>
+        </w:rPr>
+      </w:pPr>
+      <w:r>
+        <w:rPr>
+          <w:i/>
+        </w:rPr>
+        <w:t xml:space="preserve">Not sure what the chameleon is (animal wise)  </w:t>
+      </w:r>
+    </w:p>
+    <w:p>
+      <w:pPr>
+        <w:pStyle w:val="ListParagraph"/>
+        <w:numPr>
+          <w:ilvl w:val="0"/>
+          <w:numId w:val="4"/>
+        </w:numPr>
+        <w:spacing w:after="120" w:line="240" w:lineRule="auto"/>
+        <w:rPr>
+          <w:i/>
+        </w:rPr>
+      </w:pPr>
+      <w:r>
+        <w:rPr>
+          <w:i/>
+        </w:rPr>
+        <w:t>Difference between hearts and fruit icon</w:t>
+      </w:r>
+    </w:p>
+    <w:p>
+      <w:pPr>
+        <w:pStyle w:val="ListParagraph"/>
+        <w:numPr>
+          <w:ilvl w:val="0"/>
+          <w:numId w:val="4"/>
+        </w:numPr>
+        <w:spacing w:after="120" w:line="240" w:lineRule="auto"/>
+        <w:rPr>
+          <w:i/>
+        </w:rPr>
+      </w:pPr>
+      <w:r>
+        <w:rPr>
+          <w:i/>
+        </w:rPr>
+        <w:t>How the life system works</w:t>
+      </w:r>
+    </w:p>
+    <w:p>
+      <w:pPr>
+        <w:pStyle w:val="ListParagraph"/>
+        <w:numPr>
+          <w:ilvl w:val="0"/>
+          <w:numId w:val="4"/>
+        </w:numPr>
+        <w:spacing w:after="120" w:line="240" w:lineRule="auto"/>
+        <w:rPr>
+          <w:i/>
+        </w:rPr>
+      </w:pPr>
+      <w:r>
+        <w:rPr>
+          <w:i/>
+        </w:rPr>
+        <w:t>When the boss was approached and the game stopped</w:t>
+      </w:r>
+    </w:p>
+    <w:p>
+      <w:pPr>
+        <w:spacing w:after="120" w:line="240" w:lineRule="auto"/>
+        <w:rPr>
+          <w:rFonts w:ascii="Times New Roman" w:hAnsi="Times New Roman"/>
+        </w:rPr>
+      </w:pPr>
+    </w:p>
+    <w:p>
+      <w:pPr>
+        <w:spacing w:after="120" w:line="240" w:lineRule="auto"/>
+        <w:rPr>
+          <w:b/>
+        </w:rPr>
+      </w:pPr>
+      <w:r>
+        <w:rPr>
+          <w:b/>
+        </w:rPr>
+        <w:t>O</w:t>
+      </w:r>
+      <w:r>
+        <w:rPr>
+          <w:b/>
+        </w:rPr>
+        <w:t>verall</w:t>
+      </w:r>
+      <w:r>
+        <w:rPr>
+          <w:b/>
+        </w:rPr>
+        <w:t xml:space="preserve"> Comments</w:t>
+      </w:r>
+      <w:r>
+        <w:rPr>
+          <w:b/>
+        </w:rPr>
+        <w:t xml:space="preserve"> on Game</w:t>
+      </w:r>
+    </w:p>
+    <w:p>
+      <w:pPr>
+        <w:spacing w:after="120" w:line="240" w:lineRule="auto"/>
+        <w:rPr>
+          <w:i/>
+        </w:rPr>
+      </w:pPr>
+      <w:r>
+        <w:rPr>
+          <w:i/>
+        </w:rPr>
+        <w:t xml:space="preserve">Optional:  </w:t>
+      </w:r>
+      <w:r>
+        <w:rPr>
+          <w:i/>
+        </w:rPr>
+        <w:t xml:space="preserve">Are there any </w:t>
+      </w:r>
+      <w:r>
+        <w:rPr>
+          <w:i/>
+        </w:rPr>
+        <w:t xml:space="preserve">mechanics, </w:t>
+      </w:r>
+      <w:r>
+        <w:rPr>
+          <w:i/>
+        </w:rPr>
+        <w:t>controls</w:t>
+      </w:r>
+      <w:r>
+        <w:rPr>
+          <w:i/>
+        </w:rPr>
+        <w:t>,</w:t>
+      </w:r>
+      <w:r>
+        <w:rPr>
+          <w:i/>
+        </w:rPr>
+        <w:t xml:space="preserve"> </w:t>
+      </w:r>
+      <w:r>
+        <w:rPr>
+          <w:i/>
+        </w:rPr>
+        <w:t xml:space="preserve">sound, </w:t>
+      </w:r>
+      <w:r>
+        <w:rPr>
+          <w:i/>
+        </w:rPr>
+        <w:t>or interface features</w:t>
+      </w:r>
+      <w:r>
+        <w:rPr>
+          <w:i/>
+        </w:rPr>
+        <w:t xml:space="preserve"> that need removing, adding, or changing</w:t>
       </w:r>
       <w:r>
         <w:rPr>
@@ -2180,164 +2693,6 @@
         </w:rPr>
         <w:t>?</w:t>
       </w:r>
-    </w:p>
-    <w:p>
-      <w:pPr>
-        <w:pStyle w:val="ListParagraph"/>
-        <w:numPr>
-          <w:ilvl w:val="0"/>
-          <w:numId w:val="4"/>
-        </w:numPr>
-        <w:spacing w:after="120" w:line="240" w:lineRule="auto"/>
-        <w:rPr>
-          <w:i/>
-        </w:rPr>
-      </w:pPr>
-      <w:r>
-        <w:rPr>
-          <w:i/>
-        </w:rPr>
-        <w:t>Simple platformer</w:t>
-      </w:r>
-    </w:p>
-    <w:p>
-      <w:pPr>
-        <w:pStyle w:val="ListParagraph"/>
-        <w:numPr>
-          <w:ilvl w:val="0"/>
-          <w:numId w:val="4"/>
-        </w:numPr>
-        <w:spacing w:after="120" w:line="240" w:lineRule="auto"/>
-        <w:rPr>
-          <w:i/>
-        </w:rPr>
-      </w:pPr>
-      <w:r>
-        <w:rPr>
-          <w:i/>
-        </w:rPr>
-        <w:t xml:space="preserve">Yes, except for tutorial – no pausing – and put messages right above the situation eg red fruit or yellow enemy – or allow pause and then they can pause to read messages </w:t>
-      </w:r>
-    </w:p>
-    <w:p>
-      <w:pPr>
-        <w:spacing w:after="120" w:line="240" w:lineRule="auto"/>
-        <w:rPr>
-          <w:i/>
-        </w:rPr>
-      </w:pPr>
-    </w:p>
-    <w:p>
-      <w:pPr>
-        <w:spacing w:after="120" w:line="240" w:lineRule="auto"/>
-        <w:rPr>
-          <w:i/>
-        </w:rPr>
-      </w:pPr>
-      <w:r>
-        <w:rPr>
-          <w:i/>
-        </w:rPr>
-        <w:t>How did the controls feel? Did they make sense?</w:t>
-      </w:r>
-    </w:p>
-    <w:p>
-      <w:pPr>
-        <w:pStyle w:val="ListParagraph"/>
-        <w:numPr>
-          <w:ilvl w:val="0"/>
-          <w:numId w:val="4"/>
-        </w:numPr>
-        <w:spacing w:after="120" w:line="240" w:lineRule="auto"/>
-        <w:rPr>
-          <w:i/>
-        </w:rPr>
-      </w:pPr>
-      <w:r>
-        <w:rPr>
-          <w:i/>
-        </w:rPr>
-        <w:t>Yes</w:t>
-      </w:r>
-    </w:p>
-    <w:p>
-      <w:pPr>
-        <w:pStyle w:val="ListParagraph"/>
-        <w:numPr>
-          <w:ilvl w:val="0"/>
-          <w:numId w:val="4"/>
-        </w:numPr>
-        <w:spacing w:after="120" w:line="240" w:lineRule="auto"/>
-        <w:rPr>
-          <w:i/>
-        </w:rPr>
-      </w:pPr>
-      <w:r>
-        <w:rPr>
-          <w:i/>
-        </w:rPr>
-        <w:t xml:space="preserve">Nothing off – jumping and speed are fine </w:t>
-      </w:r>
-    </w:p>
-    <w:p>
-      <w:pPr>
-        <w:pStyle w:val="ListParagraph"/>
-        <w:numPr>
-          <w:ilvl w:val="0"/>
-          <w:numId w:val="4"/>
-        </w:numPr>
-        <w:spacing w:after="120" w:line="240" w:lineRule="auto"/>
-        <w:rPr>
-          <w:i/>
-        </w:rPr>
-      </w:pPr>
-      <w:r>
-        <w:rPr>
-          <w:i/>
-        </w:rPr>
-        <w:t xml:space="preserve">Might be difficult for ppl not used to platformers </w:t>
-      </w:r>
-    </w:p>
-    <w:p>
-      <w:pPr>
-        <w:pStyle w:val="ListParagraph"/>
-        <w:numPr>
-          <w:ilvl w:val="0"/>
-          <w:numId w:val="4"/>
-        </w:numPr>
-        <w:spacing w:after="120" w:line="240" w:lineRule="auto"/>
-        <w:rPr>
-          <w:i/>
-        </w:rPr>
-      </w:pPr>
-      <w:r>
-        <w:rPr>
-          <w:i/>
-        </w:rPr>
-        <w:t xml:space="preserve">Reduce jump height </w:t>
-      </w:r>
-    </w:p>
-    <w:p>
-      <w:pPr>
-        <w:spacing w:after="120" w:line="240" w:lineRule="auto"/>
-        <w:rPr>
-          <w:i/>
-        </w:rPr>
-      </w:pPr>
-    </w:p>
-    <w:p>
-      <w:pPr>
-        <w:spacing w:after="120" w:line="240" w:lineRule="auto"/>
-        <w:rPr>
-          <w:i/>
-        </w:rPr>
-      </w:pPr>
-      <w:r>
-        <w:rPr>
-          <w:i/>
-        </w:rPr>
-        <w:t>Could you find the information you needed on the interface?</w:t>
-      </w:r>
       <w:r>
         <w:rPr>
           <w:i/>
@@ -2361,494 +2716,58 @@
         <w:rPr>
           <w:i/>
         </w:rPr>
-        <w:t>Y</w:t>
-      </w:r>
-      <w:r>
-        <w:rPr>
-          <w:i/>
-        </w:rPr>
-        <w:t>es</w:t>
-      </w:r>
-    </w:p>
-    <w:p>
-      <w:pPr>
-        <w:pStyle w:val="ListParagraph"/>
-        <w:numPr>
-          <w:ilvl w:val="0"/>
-          <w:numId w:val="4"/>
-        </w:numPr>
-        <w:spacing w:after="120" w:line="240" w:lineRule="auto"/>
-        <w:rPr>
-          <w:i/>
-        </w:rPr>
-      </w:pPr>
-      <w:r>
-        <w:rPr>
-          <w:i/>
-        </w:rPr>
-        <w:t xml:space="preserve">Nice interface – easy to understand </w:t>
-      </w:r>
-    </w:p>
-    <w:p>
-      <w:pPr>
-        <w:spacing w:after="120" w:line="240" w:lineRule="auto"/>
-      </w:pPr>
-    </w:p>
-    <w:p>
-      <w:pPr>
-        <w:spacing w:after="120" w:line="240" w:lineRule="auto"/>
-        <w:rPr>
-          <w:b/>
-        </w:rPr>
-      </w:pPr>
-      <w:r>
-        <w:rPr>
-          <w:b/>
-        </w:rPr>
-        <w:t>Questions about Dynamics</w:t>
-      </w:r>
-    </w:p>
-    <w:p>
-      <w:pPr>
-        <w:spacing w:after="120" w:line="240" w:lineRule="auto"/>
-        <w:rPr>
-          <w:i/>
-        </w:rPr>
-      </w:pPr>
-      <w:r>
-        <w:rPr>
-          <w:i/>
-        </w:rPr>
-        <w:t>What do you feel about the gameplay?</w:t>
-      </w:r>
-    </w:p>
-    <w:p>
-      <w:pPr>
-        <w:pStyle w:val="ListParagraph"/>
-        <w:numPr>
-          <w:ilvl w:val="0"/>
-          <w:numId w:val="4"/>
-        </w:numPr>
-        <w:spacing w:after="120" w:line="240" w:lineRule="auto"/>
-        <w:rPr>
-          <w:i/>
-        </w:rPr>
-      </w:pPr>
-      <w:r>
-        <w:rPr>
-          <w:i/>
-        </w:rPr>
-        <w:lastRenderedPageBreak/>
-        <w:t>Pace felt a little slow</w:t>
-      </w:r>
-    </w:p>
-    <w:p>
-      <w:pPr>
-        <w:pStyle w:val="ListParagraph"/>
-        <w:numPr>
-          <w:ilvl w:val="0"/>
-          <w:numId w:val="4"/>
-        </w:numPr>
-        <w:spacing w:after="120" w:line="240" w:lineRule="auto"/>
-        <w:rPr>
-          <w:i/>
-        </w:rPr>
-      </w:pPr>
-      <w:r>
-        <w:rPr>
-          <w:i/>
-        </w:rPr>
-        <w:t xml:space="preserve">Liked idea – challenging </w:t>
-      </w:r>
-    </w:p>
-    <w:p>
-      <w:pPr>
-        <w:pStyle w:val="ListParagraph"/>
-        <w:numPr>
-          <w:ilvl w:val="0"/>
-          <w:numId w:val="4"/>
-        </w:numPr>
-        <w:spacing w:after="120" w:line="240" w:lineRule="auto"/>
-        <w:rPr>
-          <w:i/>
-        </w:rPr>
-      </w:pPr>
-      <w:r>
-        <w:rPr>
-          <w:i/>
-        </w:rPr>
-        <w:t xml:space="preserve">Camera scrolling slow – but plays a lot of platformers – felt slow on icestage – ice level long but camera was slow </w:t>
-      </w:r>
-    </w:p>
-    <w:p>
-      <w:pPr>
-        <w:pStyle w:val="ListParagraph"/>
-        <w:numPr>
-          <w:ilvl w:val="0"/>
-          <w:numId w:val="4"/>
-        </w:numPr>
-        <w:spacing w:after="120" w:line="240" w:lineRule="auto"/>
-        <w:rPr>
-          <w:i/>
-        </w:rPr>
-      </w:pPr>
-    </w:p>
-    <w:p>
-      <w:pPr>
-        <w:spacing w:after="120" w:line="240" w:lineRule="auto"/>
-        <w:rPr>
-          <w:i/>
-        </w:rPr>
-      </w:pPr>
-    </w:p>
-    <w:p>
-      <w:pPr>
-        <w:spacing w:after="120" w:line="240" w:lineRule="auto"/>
-        <w:rPr>
-          <w:i/>
-        </w:rPr>
-      </w:pPr>
-      <w:r>
-        <w:rPr>
-          <w:i/>
-        </w:rPr>
-        <w:t>What types of choices</w:t>
-      </w:r>
-      <w:r>
-        <w:rPr>
-          <w:i/>
-        </w:rPr>
-        <w:t xml:space="preserve"> or tactics and strategies</w:t>
-      </w:r>
-      <w:r>
-        <w:rPr>
-          <w:i/>
-        </w:rPr>
-        <w:t xml:space="preserve"> did you make during the game?</w:t>
-      </w:r>
-    </w:p>
-    <w:p>
-      <w:pPr>
-        <w:pStyle w:val="ListParagraph"/>
-        <w:numPr>
-          <w:ilvl w:val="0"/>
-          <w:numId w:val="4"/>
-        </w:numPr>
-        <w:spacing w:after="120" w:line="240" w:lineRule="auto"/>
-        <w:rPr>
-          <w:i/>
-        </w:rPr>
-      </w:pPr>
-      <w:r>
-        <w:rPr>
-          <w:i/>
-        </w:rPr>
-        <w:t>Player was given few decisions on which path to take to the top, very linear</w:t>
-      </w:r>
-    </w:p>
-    <w:p>
-      <w:pPr>
-        <w:pStyle w:val="ListParagraph"/>
-        <w:numPr>
-          <w:ilvl w:val="0"/>
-          <w:numId w:val="4"/>
-        </w:numPr>
-        <w:spacing w:after="120" w:line="240" w:lineRule="auto"/>
-        <w:rPr>
-          <w:i/>
-        </w:rPr>
-      </w:pPr>
-      <w:r>
-        <w:rPr>
-          <w:i/>
-        </w:rPr>
-        <w:t xml:space="preserve">Change colors while in air for platforms ( ice stage) </w:t>
-      </w:r>
-    </w:p>
-    <w:p>
-      <w:pPr>
-        <w:spacing w:after="120" w:line="240" w:lineRule="auto"/>
-        <w:rPr>
-          <w:i/>
-        </w:rPr>
-      </w:pPr>
-    </w:p>
-    <w:p>
-      <w:pPr>
-        <w:spacing w:after="120" w:line="240" w:lineRule="auto"/>
-        <w:rPr>
-          <w:b/>
-        </w:rPr>
-      </w:pPr>
-      <w:r>
-        <w:rPr>
-          <w:b/>
-        </w:rPr>
-        <w:t>Questions about Aesthetics</w:t>
-      </w:r>
-    </w:p>
-    <w:p>
-      <w:pPr>
-        <w:spacing w:after="120" w:line="240" w:lineRule="auto"/>
-        <w:rPr>
-          <w:i/>
-        </w:rPr>
-      </w:pPr>
-      <w:r>
-        <w:rPr>
-          <w:i/>
-        </w:rPr>
-        <w:t xml:space="preserve">When did you begin to feel or experience [insert aimed aesthetic]?  </w:t>
-      </w:r>
-    </w:p>
-    <w:p>
-      <w:pPr>
-        <w:pStyle w:val="ListParagraph"/>
-        <w:numPr>
-          <w:ilvl w:val="0"/>
-          <w:numId w:val="4"/>
-        </w:numPr>
-        <w:spacing w:after="120" w:line="240" w:lineRule="auto"/>
-        <w:rPr>
-          <w:i/>
-        </w:rPr>
-      </w:pPr>
-      <w:r>
-        <w:rPr>
-          <w:i/>
-        </w:rPr>
-        <w:t>When I first changed colors to defeat my first enemy</w:t>
-      </w:r>
-    </w:p>
-    <w:p>
-      <w:pPr>
-        <w:spacing w:after="120" w:line="240" w:lineRule="auto"/>
-        <w:rPr>
-          <w:i/>
-        </w:rPr>
-      </w:pPr>
-    </w:p>
-    <w:p>
-      <w:pPr>
-        <w:spacing w:after="120" w:line="240" w:lineRule="auto"/>
-        <w:rPr>
-          <w:i/>
-        </w:rPr>
-      </w:pPr>
-      <w:r>
-        <w:rPr>
-          <w:i/>
-        </w:rPr>
-        <w:t>Did anything feel</w:t>
-      </w:r>
-      <w:r>
-        <w:rPr>
-          <w:i/>
-        </w:rPr>
-        <w:t>, look, or sound</w:t>
-      </w:r>
-      <w:r>
-        <w:rPr>
-          <w:i/>
-        </w:rPr>
-        <w:t xml:space="preserve"> clunky,</w:t>
-      </w:r>
-      <w:r>
-        <w:rPr>
-          <w:i/>
-        </w:rPr>
-        <w:t xml:space="preserve"> </w:t>
-      </w:r>
-      <w:r>
-        <w:rPr>
-          <w:i/>
-        </w:rPr>
-        <w:t>awkward, or confusing?</w:t>
-      </w:r>
-    </w:p>
-    <w:p>
-      <w:pPr>
-        <w:spacing w:after="120" w:line="240" w:lineRule="auto"/>
-        <w:rPr>
-          <w:i/>
-        </w:rPr>
-      </w:pPr>
-      <w:r>
-        <w:rPr>
-          <w:i/>
-        </w:rPr>
-        <w:t xml:space="preserve">Not sure what the chameleon is (animal wise)  </w:t>
-      </w:r>
-    </w:p>
-    <w:p>
-      <w:pPr>
-        <w:spacing w:after="120" w:line="240" w:lineRule="auto"/>
-        <w:rPr>
-          <w:rFonts w:ascii="Times New Roman" w:hAnsi="Times New Roman"/>
-        </w:rPr>
-      </w:pPr>
-    </w:p>
-    <w:p>
-      <w:pPr>
-        <w:spacing w:after="120" w:line="240" w:lineRule="auto"/>
-        <w:rPr>
-          <w:b/>
-        </w:rPr>
-      </w:pPr>
-      <w:r>
-        <w:rPr>
-          <w:b/>
-        </w:rPr>
-        <w:t>O</w:t>
-      </w:r>
-      <w:r>
-        <w:rPr>
-          <w:b/>
-        </w:rPr>
-        <w:t>verall</w:t>
-      </w:r>
-      <w:r>
-        <w:rPr>
-          <w:b/>
-        </w:rPr>
-        <w:t xml:space="preserve"> Comments</w:t>
-      </w:r>
-      <w:r>
-        <w:rPr>
-          <w:b/>
-        </w:rPr>
-        <w:t xml:space="preserve"> on Game</w:t>
-      </w:r>
-    </w:p>
-    <w:p>
-      <w:pPr>
-        <w:spacing w:after="120" w:line="240" w:lineRule="auto"/>
-        <w:rPr>
-          <w:i/>
-        </w:rPr>
-      </w:pPr>
-      <w:r>
-        <w:rPr>
-          <w:i/>
-        </w:rPr>
-        <w:t xml:space="preserve">Optional:  </w:t>
-      </w:r>
-      <w:r>
-        <w:rPr>
-          <w:i/>
-        </w:rPr>
-        <w:t xml:space="preserve">Are there any </w:t>
-      </w:r>
-      <w:r>
-        <w:rPr>
-          <w:i/>
-        </w:rPr>
-        <w:t xml:space="preserve">mechanics, </w:t>
-      </w:r>
-      <w:r>
-        <w:rPr>
-          <w:i/>
-        </w:rPr>
-        <w:t>controls</w:t>
-      </w:r>
-      <w:r>
-        <w:rPr>
-          <w:i/>
-        </w:rPr>
-        <w:t>,</w:t>
-      </w:r>
-      <w:r>
-        <w:rPr>
-          <w:i/>
-        </w:rPr>
-        <w:t xml:space="preserve"> </w:t>
-      </w:r>
-      <w:r>
-        <w:rPr>
-          <w:i/>
-        </w:rPr>
-        <w:t xml:space="preserve">sound, </w:t>
-      </w:r>
-      <w:r>
-        <w:rPr>
-          <w:i/>
-        </w:rPr>
-        <w:t>or interface features</w:t>
-      </w:r>
-      <w:r>
-        <w:rPr>
-          <w:i/>
-        </w:rPr>
-        <w:t xml:space="preserve"> that need removing, adding, or changing</w:t>
-      </w:r>
-      <w:r>
-        <w:rPr>
-          <w:i/>
-        </w:rPr>
-        <w:t>?</w:t>
-      </w:r>
-      <w:r>
-        <w:rPr>
-          <w:i/>
-        </w:rPr>
-        <w:t xml:space="preserve"> </w:t>
-      </w:r>
-    </w:p>
-    <w:p>
-      <w:pPr>
-        <w:spacing w:after="120" w:line="240" w:lineRule="auto"/>
-        <w:rPr>
-          <w:i/>
-        </w:rPr>
-      </w:pPr>
-      <w:r>
-        <w:rPr>
-          <w:i/>
-        </w:rPr>
-        <w:t>Difficult to manage al</w:t>
-      </w:r>
-      <w:r>
-        <w:rPr>
-          <w:i/>
-        </w:rPr>
-        <w:t xml:space="preserve">l of the colors – maybe less colors </w:t>
-      </w:r>
-    </w:p>
-    <w:p>
-      <w:pPr>
-        <w:spacing w:after="120" w:line="240" w:lineRule="auto"/>
-        <w:rPr>
-          <w:i/>
-        </w:rPr>
-      </w:pPr>
-      <w:r>
-        <w:rPr>
-          <w:i/>
-        </w:rPr>
-        <w:t xml:space="preserve">Customizable stomach location </w:t>
-      </w:r>
-      <w:r>
-        <w:rPr>
-          <w:i/>
-        </w:rPr>
-        <w:t xml:space="preserve">so its not blocking an important part of the screen </w:t>
-      </w:r>
-    </w:p>
-    <w:p>
-      <w:pPr>
-        <w:spacing w:after="120" w:line="240" w:lineRule="auto"/>
-        <w:rPr>
-          <w:i/>
-        </w:rPr>
-      </w:pPr>
-    </w:p>
-    <w:p>
-      <w:pPr>
-        <w:spacing w:after="120" w:line="240" w:lineRule="auto"/>
-        <w:rPr>
-          <w:i/>
-        </w:rPr>
-      </w:pPr>
+        <w:t xml:space="preserve">Difficult to manage all of the colors – maybe less colors </w:t>
+      </w:r>
+    </w:p>
+    <w:p>
+      <w:pPr>
+        <w:pStyle w:val="ListParagraph"/>
+        <w:numPr>
+          <w:ilvl w:val="0"/>
+          <w:numId w:val="4"/>
+        </w:numPr>
+        <w:spacing w:after="120" w:line="240" w:lineRule="auto"/>
+        <w:rPr>
+          <w:i/>
+        </w:rPr>
+      </w:pPr>
+      <w:r>
+        <w:rPr>
+          <w:i/>
+        </w:rPr>
+        <w:t>Customizable stomach location so it</w:t>
+      </w:r>
+      <w:r>
+        <w:rPr>
+          <w:i/>
+        </w:rPr>
+        <w:t>’</w:t>
+      </w:r>
+      <w:r>
+        <w:rPr>
+          <w:i/>
+        </w:rPr>
+        <w:t xml:space="preserve">s not blocking an important part of the screen </w:t>
+      </w:r>
+    </w:p>
+    <w:p>
+      <w:pPr>
+        <w:pStyle w:val="ListParagraph"/>
+        <w:numPr>
+          <w:ilvl w:val="0"/>
+          <w:numId w:val="4"/>
+        </w:numPr>
+        <w:spacing w:after="120" w:line="240" w:lineRule="auto"/>
+        <w:rPr>
+          <w:i/>
+        </w:rPr>
+      </w:pPr>
+      <w:r>
+        <w:rPr>
+          <w:i/>
+        </w:rPr>
+        <w:t>Make the “Game Over” screen nicer</w:t>
+      </w:r>
     </w:p>
     <w:p>
       <w:pPr>
@@ -3023,6 +2942,31 @@
           <w:i/>
         </w:rPr>
       </w:pPr>
+      <w:r>
+        <w:rPr>
+          <w:i/>
+        </w:rPr>
+        <w:t>I liked it!</w:t>
+      </w:r>
+    </w:p>
+    <w:p>
+      <w:pPr>
+        <w:pStyle w:val="ListParagraph"/>
+        <w:numPr>
+          <w:ilvl w:val="0"/>
+          <w:numId w:val="4"/>
+        </w:numPr>
+        <w:spacing w:after="120" w:line="240" w:lineRule="auto"/>
+        <w:rPr>
+          <w:i/>
+        </w:rPr>
+      </w:pPr>
+      <w:r>
+        <w:rPr>
+          <w:i/>
+        </w:rPr>
+        <w:t>Yes, simple and entertaining</w:t>
+      </w:r>
     </w:p>
     <w:p>
       <w:pPr>
@@ -3082,12 +3026,49 @@
         <w:rPr>
           <w:i/>
         </w:rPr>
-        <w:lastRenderedPageBreak/>
         <w:t xml:space="preserve">Not often </w:t>
       </w:r>
     </w:p>
     <w:p>
       <w:pPr>
+        <w:pStyle w:val="ListParagraph"/>
+        <w:numPr>
+          <w:ilvl w:val="0"/>
+          <w:numId w:val="4"/>
+        </w:numPr>
+        <w:spacing w:after="120" w:line="240" w:lineRule="auto"/>
+        <w:rPr>
+          <w:i/>
+        </w:rPr>
+      </w:pPr>
+      <w:r>
+        <w:rPr>
+          <w:i/>
+        </w:rPr>
+        <w:t>Yes! Super fun</w:t>
+      </w:r>
+    </w:p>
+    <w:p>
+      <w:pPr>
+        <w:pStyle w:val="ListParagraph"/>
+        <w:numPr>
+          <w:ilvl w:val="0"/>
+          <w:numId w:val="4"/>
+        </w:numPr>
+        <w:spacing w:after="120" w:line="240" w:lineRule="auto"/>
+        <w:rPr>
+          <w:i/>
+        </w:rPr>
+      </w:pPr>
+      <w:r>
+        <w:rPr>
+          <w:i/>
+        </w:rPr>
+        <w:t>Yes,Yes</w:t>
+      </w:r>
+    </w:p>
+    <w:p>
+      <w:pPr>
         <w:spacing w:after="120" w:line="240" w:lineRule="auto"/>
         <w:rPr>
           <w:i/>
@@ -3181,10 +3162,34 @@
         <w:rPr>
           <w:i/>
         </w:rPr>
-        <w:t xml:space="preserve">Minecraft ladders – mistaken for place holder art … </w:t>
-      </w:r>
-    </w:p>
-    <w:bookmarkEnd w:id="0"/>
+        <w:t xml:space="preserve">Minecraft ladders – </w:t>
+      </w:r>
+      <w:r>
+        <w:rPr>
+          <w:i/>
+        </w:rPr>
+        <w:t xml:space="preserve">mistaken for place holder art </w:t>
+      </w:r>
+    </w:p>
+    <w:p>
+      <w:pPr>
+        <w:pStyle w:val="ListParagraph"/>
+        <w:numPr>
+          <w:ilvl w:val="0"/>
+          <w:numId w:val="4"/>
+        </w:numPr>
+        <w:spacing w:after="120" w:line="240" w:lineRule="auto"/>
+        <w:rPr>
+          <w:i/>
+        </w:rPr>
+      </w:pPr>
+      <w:r>
+        <w:rPr>
+          <w:i/>
+        </w:rPr>
+        <w:t xml:space="preserve">Make the game more intuitive </w:t>
+      </w:r>
+    </w:p>
     <w:p>
       <w:pPr>
         <w:pStyle w:val="NoSpacing"/>

</xml_diff>